<commit_message>
mise a jour des diagrammes de classes
</commit_message>
<xml_diff>
--- a/KYC ENTREE_EN_RELATION/BESOINS_FONCTIONNELS_DETAILLES.docx
+++ b/KYC ENTREE_EN_RELATION/BESOINS_FONCTIONNELS_DETAILLES.docx
@@ -108,7 +108,7 @@
           <w:b/>
           <w:bCs/>
         </w:rPr>
-        <w:t>CODE DU DOSSIER CLIENT, QR CODE</w:t>
+        <w:t>CODE DOSSIER CLIENT, QR CODE</w:t>
       </w:r>
     </w:p>
     <w:p>
@@ -307,7 +307,13 @@
         <w:t>Entrées :</w:t>
       </w:r>
       <w:r>
-        <w:t xml:space="preserve"> Informations personnelles (état civil, adresse, situation professionnelle, revenus)</w:t>
+        <w:t xml:space="preserve"> Informations personnelles (état civil, adresse, situation professionnelle, revenus</w:t>
+      </w:r>
+      <w:r>
+        <w:t>, …</w:t>
+      </w:r>
+      <w:r>
+        <w:t>)</w:t>
       </w:r>
     </w:p>
     <w:p>
@@ -392,6 +398,12 @@
       <w:r>
         <w:t>Sauvegarde automatique des informations lors de la soumission</w:t>
       </w:r>
+    </w:p>
+    <w:p>
+      <w:pPr>
+        <w:pStyle w:val="Compact"/>
+        <w:ind w:left="1440"/>
+      </w:pPr>
     </w:p>
     <w:p>
       <w:r>
@@ -416,13 +428,8 @@
       <w:bookmarkEnd w:id="5"/>
       <w:r>
         <w:lastRenderedPageBreak/>
-        <w:t xml:space="preserve">Gestion Document et </w:t>
-      </w:r>
-      <w:proofErr w:type="spellStart"/>
-      <w:r>
-        <w:t>Upload</w:t>
-      </w:r>
-      <w:proofErr w:type="spellEnd"/>
+        <w:t>Gestion Document et Upload</w:t>
+      </w:r>
     </w:p>
     <w:p>
       <w:pPr>
@@ -522,15 +529,7 @@
       </w:pPr>
       <w:bookmarkStart w:id="7" w:name="téléchargement-et-upload-de-documents"/>
       <w:r>
-        <w:t xml:space="preserve">2.1 Téléchargement et </w:t>
-      </w:r>
-      <w:proofErr w:type="spellStart"/>
-      <w:r>
-        <w:t>Upload</w:t>
-      </w:r>
-      <w:proofErr w:type="spellEnd"/>
-      <w:r>
-        <w:t xml:space="preserve"> de Documents</w:t>
+        <w:t>2.1 Téléchargement et Upload de Documents</w:t>
       </w:r>
     </w:p>
     <w:p>
@@ -746,7 +745,13 @@
         </w:numPr>
       </w:pPr>
       <w:r>
-        <w:t>Le système effectue des contrôles automatiques (format, lisibilité, intégrité)</w:t>
+        <w:t>Le système effectue des contrôles automatiques (format</w:t>
+      </w:r>
+      <w:r>
+        <w:t>, exhaustivité</w:t>
+      </w:r>
+      <w:r>
+        <w:t>)</w:t>
       </w:r>
     </w:p>
     <w:p>
@@ -758,7 +763,7 @@
         </w:numPr>
       </w:pPr>
       <w:r>
-        <w:t>L’agent valide manuellement la conformité et l’authenticité</w:t>
+        <w:t>L’agent valide la conformité et l’authenticité</w:t>
       </w:r>
     </w:p>
     <w:p>
@@ -782,7 +787,7 @@
         </w:numPr>
       </w:pPr>
       <w:r>
-        <w:t>Archivage sécurisé des documents validés</w:t>
+        <w:t>Archivage des documents validés</w:t>
       </w:r>
     </w:p>
     <w:p>
@@ -1025,18 +1030,6 @@
     </w:p>
     <w:p>
       <w:pPr>
-        <w:pStyle w:val="Compact"/>
-        <w:numPr>
-          <w:ilvl w:val="1"/>
-          <w:numId w:val="11"/>
-        </w:numPr>
-      </w:pPr>
-      <w:r>
-        <w:t>Génération d’un score de confiance sur l’identité</w:t>
-      </w:r>
-    </w:p>
-    <w:p>
-      <w:pPr>
         <w:pStyle w:val="Titre3"/>
       </w:pPr>
       <w:bookmarkStart w:id="12" w:name="contrôles-ofac-et-listes-de-sanctions"/>
@@ -1275,30 +1268,6 @@
     </w:p>
     <w:p>
       <w:pPr>
-        <w:pStyle w:val="Compact"/>
-        <w:numPr>
-          <w:ilvl w:val="1"/>
-          <w:numId w:val="15"/>
-        </w:numPr>
-      </w:pPr>
-      <w:r>
-        <w:t>Application de mesures de vigilance renforcée si nécessaire</w:t>
-      </w:r>
-    </w:p>
-    <w:p>
-      <w:pPr>
-        <w:pStyle w:val="Compact"/>
-        <w:numPr>
-          <w:ilvl w:val="1"/>
-          <w:numId w:val="15"/>
-        </w:numPr>
-      </w:pPr>
-      <w:r>
-        <w:t>Documentation des vérifications PPE effectuées</w:t>
-      </w:r>
-    </w:p>
-    <w:p>
-      <w:pPr>
         <w:pStyle w:val="Titre3"/>
       </w:pPr>
       <w:bookmarkStart w:id="14" w:name="vérification-fatca"/>
@@ -1401,31 +1370,7 @@
         </w:numPr>
       </w:pPr>
       <w:r>
-        <w:t>Collecte des informations fiscales US si nécessaire</w:t>
-      </w:r>
-    </w:p>
-    <w:p>
-      <w:pPr>
-        <w:pStyle w:val="Compact"/>
-        <w:numPr>
-          <w:ilvl w:val="1"/>
-          <w:numId w:val="17"/>
-        </w:numPr>
-      </w:pPr>
-      <w:r>
-        <w:t>Application des procédures de déclaration FATCA</w:t>
-      </w:r>
-    </w:p>
-    <w:p>
-      <w:pPr>
-        <w:pStyle w:val="Compact"/>
-        <w:numPr>
-          <w:ilvl w:val="1"/>
-          <w:numId w:val="17"/>
-        </w:numPr>
-      </w:pPr>
-      <w:r>
-        <w:t>Génération des formulaires réglementaires</w:t>
+        <w:t>Collecte des informations fiscales US</w:t>
       </w:r>
     </w:p>
     <w:p>
@@ -1552,7 +1497,6 @@
         </w:numPr>
       </w:pPr>
       <w:r>
-        <w:lastRenderedPageBreak/>
         <w:t>Application des mesures appropriées selon le niveau de risque</w:t>
       </w:r>
     </w:p>
@@ -1565,15 +1509,15 @@
         </w:numPr>
       </w:pPr>
       <w:r>
-        <w:t xml:space="preserve">Mise à jour du </w:t>
-      </w:r>
-      <w:proofErr w:type="spellStart"/>
-      <w:r>
-        <w:t>scoring</w:t>
-      </w:r>
-      <w:proofErr w:type="spellEnd"/>
-      <w:r>
-        <w:t xml:space="preserve"> en fonction des nouvelles informations</w:t>
+        <w:t xml:space="preserve">Mise à jour </w:t>
+      </w:r>
+      <w:proofErr w:type="gramStart"/>
+      <w:r>
+        <w:t>du  en</w:t>
+      </w:r>
+      <w:proofErr w:type="gramEnd"/>
+      <w:r>
+        <w:t xml:space="preserve"> fonction des nouvelles informations</w:t>
       </w:r>
     </w:p>
     <w:p>
@@ -1598,6 +1542,7 @@
       <w:bookmarkEnd w:id="9"/>
       <w:bookmarkEnd w:id="15"/>
       <w:r>
+        <w:lastRenderedPageBreak/>
         <w:t>Workflow de Validation et Approbation</w:t>
       </w:r>
     </w:p>
@@ -1697,23 +1642,17 @@
       <w:pPr>
         <w:pStyle w:val="Titre3"/>
       </w:pPr>
-      <w:bookmarkStart w:id="17" w:name="assignment-et-routage-des-dossiers"/>
-      <w:r>
-        <w:t xml:space="preserve">4.1 </w:t>
-      </w:r>
-      <w:r>
-        <w:t>Assignement</w:t>
-      </w:r>
-      <w:r>
-        <w:t xml:space="preserve"> et Routage des Dossiers</w:t>
-      </w:r>
-    </w:p>
-    <w:p>
-      <w:pPr>
-        <w:pStyle w:val="Compact"/>
-        <w:numPr>
-          <w:ilvl w:val="0"/>
-          <w:numId w:val="20"/>
+      <w:bookmarkStart w:id="17" w:name="validation-multi-niveaux"/>
+      <w:r>
+        <w:t>4.2 Validation Multi-Niveaux</w:t>
+      </w:r>
+    </w:p>
+    <w:p>
+      <w:pPr>
+        <w:pStyle w:val="Compact"/>
+        <w:numPr>
+          <w:ilvl w:val="0"/>
+          <w:numId w:val="22"/>
         </w:numPr>
       </w:pPr>
       <w:r>
@@ -1724,15 +1663,15 @@
         <w:t>Utilisateurs :</w:t>
       </w:r>
       <w:r>
-        <w:t xml:space="preserve"> Système automatisé, Responsable d’Agence</w:t>
-      </w:r>
-    </w:p>
-    <w:p>
-      <w:pPr>
-        <w:pStyle w:val="Compact"/>
-        <w:numPr>
-          <w:ilvl w:val="0"/>
-          <w:numId w:val="20"/>
+        <w:t xml:space="preserve"> Agent Commercial, Responsable d’Agence, Direction Générale</w:t>
+      </w:r>
+    </w:p>
+    <w:p>
+      <w:pPr>
+        <w:pStyle w:val="Compact"/>
+        <w:numPr>
+          <w:ilvl w:val="0"/>
+          <w:numId w:val="22"/>
         </w:numPr>
       </w:pPr>
       <w:r>
@@ -1743,15 +1682,15 @@
         <w:t>Entrées :</w:t>
       </w:r>
       <w:r>
-        <w:t xml:space="preserve"> Dossier complet, règles de routage, disponibilité des agents</w:t>
-      </w:r>
-    </w:p>
-    <w:p>
-      <w:pPr>
-        <w:pStyle w:val="Compact"/>
-        <w:numPr>
-          <w:ilvl w:val="0"/>
-          <w:numId w:val="20"/>
+        <w:t xml:space="preserve"> Dossier complet, seuils de délégation, règles métier</w:t>
+      </w:r>
+    </w:p>
+    <w:p>
+      <w:pPr>
+        <w:pStyle w:val="Compact"/>
+        <w:numPr>
+          <w:ilvl w:val="0"/>
+          <w:numId w:val="22"/>
         </w:numPr>
       </w:pPr>
       <w:r>
@@ -1762,15 +1701,15 @@
         <w:t>Sorties :</w:t>
       </w:r>
       <w:r>
-        <w:t xml:space="preserve"> Dossier assigné, notifications aux intervenants</w:t>
-      </w:r>
-    </w:p>
-    <w:p>
-      <w:pPr>
-        <w:pStyle w:val="Compact"/>
-        <w:numPr>
-          <w:ilvl w:val="0"/>
-          <w:numId w:val="20"/>
+        <w:t xml:space="preserve"> Décision de validation, commentaires, justifications</w:t>
+      </w:r>
+    </w:p>
+    <w:p>
+      <w:pPr>
+        <w:pStyle w:val="Compact"/>
+        <w:numPr>
+          <w:ilvl w:val="0"/>
+          <w:numId w:val="22"/>
         </w:numPr>
       </w:pPr>
       <w:r>
@@ -1786,74 +1725,65 @@
         <w:pStyle w:val="Compact"/>
         <w:numPr>
           <w:ilvl w:val="1"/>
-          <w:numId w:val="21"/>
-        </w:numPr>
-      </w:pPr>
-      <w:r>
-        <w:t>Assignement</w:t>
-      </w:r>
-      <w:r>
-        <w:t xml:space="preserve"> automatique selon les règles de délégation</w:t>
-      </w:r>
-    </w:p>
-    <w:p>
-      <w:pPr>
-        <w:pStyle w:val="Compact"/>
-        <w:numPr>
-          <w:ilvl w:val="1"/>
-          <w:numId w:val="21"/>
-        </w:numPr>
-      </w:pPr>
-      <w:r>
-        <w:t>Prise en compte de la charge de travail des agents</w:t>
-      </w:r>
-    </w:p>
-    <w:p>
-      <w:pPr>
-        <w:pStyle w:val="Compact"/>
-        <w:numPr>
-          <w:ilvl w:val="1"/>
-          <w:numId w:val="21"/>
-        </w:numPr>
-      </w:pPr>
-      <w:r>
-        <w:t>Notification automatique des nouveaux dossiers à traiter</w:t>
-      </w:r>
-    </w:p>
-    <w:p>
-      <w:pPr>
-        <w:pStyle w:val="Compact"/>
-        <w:numPr>
-          <w:ilvl w:val="1"/>
-          <w:numId w:val="21"/>
-        </w:numPr>
-      </w:pPr>
-      <w:r>
-        <w:t xml:space="preserve">Possibilité de </w:t>
-      </w:r>
-      <w:r>
-        <w:t>réassignèrent</w:t>
-      </w:r>
-      <w:r>
-        <w:t xml:space="preserve"> manuel si nécessaire</w:t>
+          <w:numId w:val="23"/>
+        </w:numPr>
+      </w:pPr>
+      <w:r>
+        <w:t>Application des seuils de délégation selon montants et profils</w:t>
+      </w:r>
+    </w:p>
+    <w:p>
+      <w:pPr>
+        <w:pStyle w:val="Compact"/>
+        <w:numPr>
+          <w:ilvl w:val="1"/>
+          <w:numId w:val="23"/>
+        </w:numPr>
+      </w:pPr>
+      <w:r>
+        <w:t>Validation séquentielle par niveaux hiérarchiques</w:t>
+      </w:r>
+    </w:p>
+    <w:p>
+      <w:pPr>
+        <w:pStyle w:val="Compact"/>
+        <w:numPr>
+          <w:ilvl w:val="1"/>
+          <w:numId w:val="23"/>
+        </w:numPr>
+      </w:pPr>
+      <w:r>
+        <w:t>Possibilité de rejet avec justification à chaque niveau</w:t>
+      </w:r>
+    </w:p>
+    <w:p>
+      <w:pPr>
+        <w:pStyle w:val="Compact"/>
+        <w:numPr>
+          <w:ilvl w:val="1"/>
+          <w:numId w:val="23"/>
+        </w:numPr>
+      </w:pPr>
+      <w:r>
+        <w:t>Traçabilité complète des décisions prises</w:t>
       </w:r>
     </w:p>
     <w:p>
       <w:pPr>
         <w:pStyle w:val="Titre3"/>
       </w:pPr>
-      <w:bookmarkStart w:id="18" w:name="validation-multi-niveaux"/>
+      <w:bookmarkStart w:id="18" w:name="délégation-de-pouvoirs"/>
       <w:bookmarkEnd w:id="17"/>
       <w:r>
-        <w:t>4.2 Validation Multi-Niveaux</w:t>
-      </w:r>
-    </w:p>
-    <w:p>
-      <w:pPr>
-        <w:pStyle w:val="Compact"/>
-        <w:numPr>
-          <w:ilvl w:val="0"/>
-          <w:numId w:val="22"/>
+        <w:t>4.3 Délégation de Pouvoirs</w:t>
+      </w:r>
+    </w:p>
+    <w:p>
+      <w:pPr>
+        <w:pStyle w:val="Compact"/>
+        <w:numPr>
+          <w:ilvl w:val="0"/>
+          <w:numId w:val="24"/>
         </w:numPr>
       </w:pPr>
       <w:r>
@@ -1864,15 +1794,15 @@
         <w:t>Utilisateurs :</w:t>
       </w:r>
       <w:r>
-        <w:t xml:space="preserve"> Agent Commercial, Responsable d’Agence, Direction Générale</w:t>
-      </w:r>
-    </w:p>
-    <w:p>
-      <w:pPr>
-        <w:pStyle w:val="Compact"/>
-        <w:numPr>
-          <w:ilvl w:val="0"/>
-          <w:numId w:val="22"/>
+        <w:t xml:space="preserve"> Responsable d’Agence, Direction Générale</w:t>
+      </w:r>
+    </w:p>
+    <w:p>
+      <w:pPr>
+        <w:pStyle w:val="Compact"/>
+        <w:numPr>
+          <w:ilvl w:val="0"/>
+          <w:numId w:val="24"/>
         </w:numPr>
       </w:pPr>
       <w:r>
@@ -1883,15 +1813,15 @@
         <w:t>Entrées :</w:t>
       </w:r>
       <w:r>
-        <w:t xml:space="preserve"> Dossier complet, seuils de délégation, règles métier</w:t>
-      </w:r>
-    </w:p>
-    <w:p>
-      <w:pPr>
-        <w:pStyle w:val="Compact"/>
-        <w:numPr>
-          <w:ilvl w:val="0"/>
-          <w:numId w:val="22"/>
+        <w:t xml:space="preserve"> Absence d’un validateur, règles de délégation temporaire</w:t>
+      </w:r>
+    </w:p>
+    <w:p>
+      <w:pPr>
+        <w:pStyle w:val="Compact"/>
+        <w:numPr>
+          <w:ilvl w:val="0"/>
+          <w:numId w:val="24"/>
         </w:numPr>
       </w:pPr>
       <w:r>
@@ -1902,15 +1832,15 @@
         <w:t>Sorties :</w:t>
       </w:r>
       <w:r>
-        <w:t xml:space="preserve"> Décision de validation, commentaires, justifications</w:t>
-      </w:r>
-    </w:p>
-    <w:p>
-      <w:pPr>
-        <w:pStyle w:val="Compact"/>
-        <w:numPr>
-          <w:ilvl w:val="0"/>
-          <w:numId w:val="22"/>
+        <w:t xml:space="preserve"> Pouvoirs délégués, notifications, limitations</w:t>
+      </w:r>
+    </w:p>
+    <w:p>
+      <w:pPr>
+        <w:pStyle w:val="Compact"/>
+        <w:numPr>
+          <w:ilvl w:val="0"/>
+          <w:numId w:val="24"/>
         </w:numPr>
       </w:pPr>
       <w:r>
@@ -1926,316 +1856,58 @@
         <w:pStyle w:val="Compact"/>
         <w:numPr>
           <w:ilvl w:val="1"/>
-          <w:numId w:val="23"/>
-        </w:numPr>
-      </w:pPr>
-      <w:r>
-        <w:t>Application des seuils de délégation selon montants et profils</w:t>
-      </w:r>
-    </w:p>
-    <w:p>
-      <w:pPr>
-        <w:pStyle w:val="Compact"/>
-        <w:numPr>
-          <w:ilvl w:val="1"/>
-          <w:numId w:val="23"/>
-        </w:numPr>
-      </w:pPr>
-      <w:r>
-        <w:t>Validation séquentielle par niveaux hiérarchiques</w:t>
-      </w:r>
-    </w:p>
-    <w:p>
-      <w:pPr>
-        <w:pStyle w:val="Compact"/>
-        <w:numPr>
-          <w:ilvl w:val="1"/>
-          <w:numId w:val="23"/>
-        </w:numPr>
-      </w:pPr>
-      <w:r>
-        <w:t>Possibilité de rejet avec justification à chaque niveau</w:t>
-      </w:r>
-    </w:p>
-    <w:p>
-      <w:pPr>
-        <w:pStyle w:val="Compact"/>
-        <w:numPr>
-          <w:ilvl w:val="1"/>
-          <w:numId w:val="23"/>
-        </w:numPr>
-      </w:pPr>
-      <w:r>
-        <w:t>Traçabilité complète des décisions prises</w:t>
-      </w:r>
-    </w:p>
-    <w:p>
-      <w:pPr>
-        <w:pStyle w:val="Titre3"/>
-      </w:pPr>
-      <w:bookmarkStart w:id="19" w:name="délégation-de-pouvoirs"/>
+          <w:numId w:val="25"/>
+        </w:numPr>
+      </w:pPr>
+      <w:r>
+        <w:t>Délégation automatique en cas d’absence programmée</w:t>
+      </w:r>
+    </w:p>
+    <w:p>
+      <w:pPr>
+        <w:pStyle w:val="Compact"/>
+        <w:numPr>
+          <w:ilvl w:val="1"/>
+          <w:numId w:val="25"/>
+        </w:numPr>
+      </w:pPr>
+      <w:r>
+        <w:t>Délégation manuelle pour cas exceptionnels</w:t>
+      </w:r>
+    </w:p>
+    <w:p>
+      <w:pPr>
+        <w:pStyle w:val="Compact"/>
+        <w:numPr>
+          <w:ilvl w:val="1"/>
+          <w:numId w:val="25"/>
+        </w:numPr>
+      </w:pPr>
+      <w:r>
+        <w:t>Application des limitations de pouvoirs délégués</w:t>
+      </w:r>
+    </w:p>
+    <w:p>
+      <w:pPr>
+        <w:pStyle w:val="Compact"/>
+        <w:numPr>
+          <w:ilvl w:val="1"/>
+          <w:numId w:val="25"/>
+        </w:numPr>
+      </w:pPr>
+      <w:r>
+        <w:t>Traçabilité des délégations accordées</w:t>
+      </w:r>
+    </w:p>
+    <w:p>
+      <w:pPr>
+        <w:pStyle w:val="Compact"/>
+        <w:ind w:left="1440"/>
+      </w:pPr>
+    </w:p>
+    <w:p>
+      <w:bookmarkStart w:id="19" w:name="escalade-vers-direction-générale"/>
       <w:bookmarkEnd w:id="18"/>
-      <w:r>
-        <w:t>4.3 Délégation de Pouvoirs</w:t>
-      </w:r>
-    </w:p>
-    <w:p>
-      <w:pPr>
-        <w:pStyle w:val="Compact"/>
-        <w:numPr>
-          <w:ilvl w:val="0"/>
-          <w:numId w:val="24"/>
-        </w:numPr>
-      </w:pPr>
-      <w:r>
-        <w:rPr>
-          <w:b/>
-          <w:bCs/>
-        </w:rPr>
-        <w:t>Utilisateurs :</w:t>
-      </w:r>
-      <w:r>
-        <w:t xml:space="preserve"> Responsable d’Agence, Direction Générale</w:t>
-      </w:r>
-    </w:p>
-    <w:p>
-      <w:pPr>
-        <w:pStyle w:val="Compact"/>
-        <w:numPr>
-          <w:ilvl w:val="0"/>
-          <w:numId w:val="24"/>
-        </w:numPr>
-      </w:pPr>
-      <w:r>
-        <w:rPr>
-          <w:b/>
-          <w:bCs/>
-        </w:rPr>
-        <w:t>Entrées :</w:t>
-      </w:r>
-      <w:r>
-        <w:t xml:space="preserve"> Absence d’un validateur, règles de délégation temporaire</w:t>
-      </w:r>
-    </w:p>
-    <w:p>
-      <w:pPr>
-        <w:pStyle w:val="Compact"/>
-        <w:numPr>
-          <w:ilvl w:val="0"/>
-          <w:numId w:val="24"/>
-        </w:numPr>
-      </w:pPr>
-      <w:r>
-        <w:rPr>
-          <w:b/>
-          <w:bCs/>
-        </w:rPr>
-        <w:t>Sorties :</w:t>
-      </w:r>
-      <w:r>
-        <w:t xml:space="preserve"> Pouvoirs délégués, notifications, limitations</w:t>
-      </w:r>
-    </w:p>
-    <w:p>
-      <w:pPr>
-        <w:pStyle w:val="Compact"/>
-        <w:numPr>
-          <w:ilvl w:val="0"/>
-          <w:numId w:val="24"/>
-        </w:numPr>
-      </w:pPr>
-      <w:r>
-        <w:rPr>
-          <w:b/>
-          <w:bCs/>
-        </w:rPr>
-        <w:t>Actions :</w:t>
-      </w:r>
-    </w:p>
-    <w:p>
-      <w:pPr>
-        <w:pStyle w:val="Compact"/>
-        <w:numPr>
-          <w:ilvl w:val="1"/>
-          <w:numId w:val="25"/>
-        </w:numPr>
-      </w:pPr>
-      <w:r>
-        <w:t>Délégation automatique en cas d’absence programmée</w:t>
-      </w:r>
-    </w:p>
-    <w:p>
-      <w:pPr>
-        <w:pStyle w:val="Compact"/>
-        <w:numPr>
-          <w:ilvl w:val="1"/>
-          <w:numId w:val="25"/>
-        </w:numPr>
-      </w:pPr>
-      <w:r>
-        <w:t>Délégation manuelle pour cas exceptionnels</w:t>
-      </w:r>
-    </w:p>
-    <w:p>
-      <w:pPr>
-        <w:pStyle w:val="Compact"/>
-        <w:numPr>
-          <w:ilvl w:val="1"/>
-          <w:numId w:val="25"/>
-        </w:numPr>
-      </w:pPr>
-      <w:r>
-        <w:t>Application des limitations de pouvoirs délégués</w:t>
-      </w:r>
-    </w:p>
-    <w:p>
-      <w:pPr>
-        <w:pStyle w:val="Compact"/>
-        <w:numPr>
-          <w:ilvl w:val="1"/>
-          <w:numId w:val="25"/>
-        </w:numPr>
-      </w:pPr>
-      <w:r>
-        <w:t>Traçabilité des délégations accordées</w:t>
-      </w:r>
-    </w:p>
-    <w:p>
-      <w:pPr>
-        <w:pStyle w:val="Titre3"/>
-      </w:pPr>
-      <w:bookmarkStart w:id="20" w:name="escalade-vers-direction-générale"/>
-      <w:bookmarkEnd w:id="19"/>
-      <w:r>
-        <w:t>4.4 Escalade vers Direction Générale</w:t>
-      </w:r>
-    </w:p>
-    <w:p>
-      <w:pPr>
-        <w:pStyle w:val="Compact"/>
-        <w:numPr>
-          <w:ilvl w:val="0"/>
-          <w:numId w:val="26"/>
-        </w:numPr>
-      </w:pPr>
-      <w:r>
-        <w:rPr>
-          <w:b/>
-          <w:bCs/>
-        </w:rPr>
-        <w:t>Utilisateurs :</w:t>
-      </w:r>
-      <w:r>
-        <w:t xml:space="preserve"> Responsable d’Agence, Direction Générale</w:t>
-      </w:r>
-    </w:p>
-    <w:p>
-      <w:pPr>
-        <w:pStyle w:val="Compact"/>
-        <w:numPr>
-          <w:ilvl w:val="0"/>
-          <w:numId w:val="26"/>
-        </w:numPr>
-      </w:pPr>
-      <w:r>
-        <w:rPr>
-          <w:b/>
-          <w:bCs/>
-        </w:rPr>
-        <w:lastRenderedPageBreak/>
-        <w:t>Entrées :</w:t>
-      </w:r>
-      <w:r>
-        <w:t xml:space="preserve"> Dossiers dépassant les seuils, cas exceptionnels</w:t>
-      </w:r>
-    </w:p>
-    <w:p>
-      <w:pPr>
-        <w:pStyle w:val="Compact"/>
-        <w:numPr>
-          <w:ilvl w:val="0"/>
-          <w:numId w:val="26"/>
-        </w:numPr>
-      </w:pPr>
-      <w:r>
-        <w:rPr>
-          <w:b/>
-          <w:bCs/>
-        </w:rPr>
-        <w:t>Sorties :</w:t>
-      </w:r>
-      <w:r>
-        <w:t xml:space="preserve"> Décision finale, instructions spéciales</w:t>
-      </w:r>
-    </w:p>
-    <w:p>
-      <w:pPr>
-        <w:pStyle w:val="Compact"/>
-        <w:numPr>
-          <w:ilvl w:val="0"/>
-          <w:numId w:val="26"/>
-        </w:numPr>
-      </w:pPr>
-      <w:r>
-        <w:rPr>
-          <w:b/>
-          <w:bCs/>
-        </w:rPr>
-        <w:t>Actions :</w:t>
-      </w:r>
-    </w:p>
-    <w:p>
-      <w:pPr>
-        <w:pStyle w:val="Compact"/>
-        <w:numPr>
-          <w:ilvl w:val="1"/>
-          <w:numId w:val="27"/>
-        </w:numPr>
-      </w:pPr>
-      <w:r>
-        <w:t>Escalade automatique selon les seuils définis</w:t>
-      </w:r>
-    </w:p>
-    <w:p>
-      <w:pPr>
-        <w:pStyle w:val="Compact"/>
-        <w:numPr>
-          <w:ilvl w:val="1"/>
-          <w:numId w:val="27"/>
-        </w:numPr>
-      </w:pPr>
-      <w:r>
-        <w:t>Préparation</w:t>
-      </w:r>
-      <w:r>
-        <w:t xml:space="preserve"> de dossiers de présentation pour la DG</w:t>
-      </w:r>
-    </w:p>
-    <w:p>
-      <w:pPr>
-        <w:pStyle w:val="Compact"/>
-        <w:numPr>
-          <w:ilvl w:val="1"/>
-          <w:numId w:val="27"/>
-        </w:numPr>
-      </w:pPr>
-      <w:r>
-        <w:t>Décision finale avec justification détaillée</w:t>
-      </w:r>
-    </w:p>
-    <w:p>
-      <w:pPr>
-        <w:pStyle w:val="Compact"/>
-        <w:numPr>
-          <w:ilvl w:val="1"/>
-          <w:numId w:val="27"/>
-        </w:numPr>
-      </w:pPr>
-      <w:r>
-        <w:t>Communication de la décision aux niveaux inférieurs</w:t>
-      </w:r>
-    </w:p>
-    <w:p>
       <w:r>
         <w:rPr>
           <w:noProof/>
@@ -2253,9 +1925,9 @@
           <w:numId w:val="57"/>
         </w:numPr>
       </w:pPr>
-      <w:bookmarkStart w:id="21" w:name="X66d6753b42928a3e0935d00fb045d95da7792c5"/>
+      <w:bookmarkStart w:id="20" w:name="X66d6753b42928a3e0935d00fb045d95da7792c5"/>
       <w:bookmarkEnd w:id="16"/>
-      <w:bookmarkEnd w:id="20"/>
+      <w:bookmarkEnd w:id="19"/>
       <w:r>
         <w:t>Gestion des Exceptions et Cas Particuliers</w:t>
       </w:r>
@@ -2356,269 +2028,7 @@
       <w:pPr>
         <w:pStyle w:val="Titre3"/>
       </w:pPr>
-      <w:bookmarkStart w:id="22" w:name="détection-danomalies"/>
-      <w:r>
-        <w:t>5.1 Détection d’Anomalies</w:t>
-      </w:r>
-    </w:p>
-    <w:p>
-      <w:pPr>
-        <w:pStyle w:val="Compact"/>
-        <w:numPr>
-          <w:ilvl w:val="0"/>
-          <w:numId w:val="28"/>
-        </w:numPr>
-      </w:pPr>
-      <w:r>
-        <w:rPr>
-          <w:b/>
-          <w:bCs/>
-        </w:rPr>
-        <w:t>Utilisateurs :</w:t>
-      </w:r>
-      <w:r>
-        <w:t xml:space="preserve"> Système automatisé, Agents métier</w:t>
-      </w:r>
-    </w:p>
-    <w:p>
-      <w:pPr>
-        <w:pStyle w:val="Compact"/>
-        <w:numPr>
-          <w:ilvl w:val="0"/>
-          <w:numId w:val="28"/>
-        </w:numPr>
-      </w:pPr>
-      <w:r>
-        <w:rPr>
-          <w:b/>
-          <w:bCs/>
-        </w:rPr>
-        <w:t>Entrées :</w:t>
-      </w:r>
-      <w:r>
-        <w:t xml:space="preserve"> Données client, règles de détection, seuils d’alerte</w:t>
-      </w:r>
-    </w:p>
-    <w:p>
-      <w:pPr>
-        <w:pStyle w:val="Compact"/>
-        <w:numPr>
-          <w:ilvl w:val="0"/>
-          <w:numId w:val="28"/>
-        </w:numPr>
-      </w:pPr>
-      <w:r>
-        <w:rPr>
-          <w:b/>
-          <w:bCs/>
-        </w:rPr>
-        <w:t>Sorties :</w:t>
-      </w:r>
-      <w:r>
-        <w:t xml:space="preserve"> Alertes d’anomalie, classification des problèmes</w:t>
-      </w:r>
-    </w:p>
-    <w:p>
-      <w:pPr>
-        <w:pStyle w:val="Compact"/>
-        <w:numPr>
-          <w:ilvl w:val="0"/>
-          <w:numId w:val="28"/>
-        </w:numPr>
-      </w:pPr>
-      <w:r>
-        <w:rPr>
-          <w:b/>
-          <w:bCs/>
-        </w:rPr>
-        <w:t>Actions :</w:t>
-      </w:r>
-    </w:p>
-    <w:p>
-      <w:pPr>
-        <w:pStyle w:val="Compact"/>
-        <w:numPr>
-          <w:ilvl w:val="1"/>
-          <w:numId w:val="29"/>
-        </w:numPr>
-      </w:pPr>
-      <w:r>
-        <w:t>Détection automatique d’incohérences dans les données</w:t>
-      </w:r>
-    </w:p>
-    <w:p>
-      <w:pPr>
-        <w:pStyle w:val="Compact"/>
-        <w:numPr>
-          <w:ilvl w:val="1"/>
-          <w:numId w:val="29"/>
-        </w:numPr>
-      </w:pPr>
-      <w:r>
-        <w:t>Identification des documents manquants ou non conformes</w:t>
-      </w:r>
-    </w:p>
-    <w:p>
-      <w:pPr>
-        <w:pStyle w:val="Compact"/>
-        <w:numPr>
-          <w:ilvl w:val="1"/>
-          <w:numId w:val="29"/>
-        </w:numPr>
-      </w:pPr>
-      <w:r>
-        <w:t>Alertes sur les profils de risque élevé</w:t>
-      </w:r>
-    </w:p>
-    <w:p>
-      <w:pPr>
-        <w:pStyle w:val="Compact"/>
-        <w:numPr>
-          <w:ilvl w:val="1"/>
-          <w:numId w:val="29"/>
-        </w:numPr>
-      </w:pPr>
-      <w:r>
-        <w:t>Classification automatique des types d’anomalies</w:t>
-      </w:r>
-    </w:p>
-    <w:p>
-      <w:pPr>
-        <w:pStyle w:val="Titre3"/>
-      </w:pPr>
-      <w:bookmarkStart w:id="23" w:name="traitement-des-exceptions"/>
-      <w:bookmarkEnd w:id="22"/>
-      <w:r>
-        <w:t>5.2 Traitement des Exceptions</w:t>
-      </w:r>
-    </w:p>
-    <w:p>
-      <w:pPr>
-        <w:pStyle w:val="Compact"/>
-        <w:numPr>
-          <w:ilvl w:val="0"/>
-          <w:numId w:val="30"/>
-        </w:numPr>
-      </w:pPr>
-      <w:r>
-        <w:rPr>
-          <w:b/>
-          <w:bCs/>
-        </w:rPr>
-        <w:t>Utilisateurs :</w:t>
-      </w:r>
-      <w:r>
-        <w:t xml:space="preserve"> Agent Commercial, Agent Compliance, Responsable d’Agence</w:t>
-      </w:r>
-    </w:p>
-    <w:p>
-      <w:pPr>
-        <w:pStyle w:val="Compact"/>
-        <w:numPr>
-          <w:ilvl w:val="0"/>
-          <w:numId w:val="30"/>
-        </w:numPr>
-      </w:pPr>
-      <w:r>
-        <w:rPr>
-          <w:b/>
-          <w:bCs/>
-        </w:rPr>
-        <w:t>Entrées :</w:t>
-      </w:r>
-      <w:r>
-        <w:t xml:space="preserve"> Anomalies détectées, procédures d’exception</w:t>
-      </w:r>
-    </w:p>
-    <w:p>
-      <w:pPr>
-        <w:pStyle w:val="Compact"/>
-        <w:numPr>
-          <w:ilvl w:val="0"/>
-          <w:numId w:val="30"/>
-        </w:numPr>
-      </w:pPr>
-      <w:r>
-        <w:rPr>
-          <w:b/>
-          <w:bCs/>
-        </w:rPr>
-        <w:t>Sorties :</w:t>
-      </w:r>
-      <w:r>
-        <w:t xml:space="preserve"> Actions correctives, dossiers traités</w:t>
-      </w:r>
-    </w:p>
-    <w:p>
-      <w:pPr>
-        <w:pStyle w:val="Compact"/>
-        <w:numPr>
-          <w:ilvl w:val="0"/>
-          <w:numId w:val="30"/>
-        </w:numPr>
-      </w:pPr>
-      <w:r>
-        <w:rPr>
-          <w:b/>
-          <w:bCs/>
-        </w:rPr>
-        <w:t>Actions :</w:t>
-      </w:r>
-    </w:p>
-    <w:p>
-      <w:pPr>
-        <w:pStyle w:val="Compact"/>
-        <w:numPr>
-          <w:ilvl w:val="1"/>
-          <w:numId w:val="31"/>
-        </w:numPr>
-      </w:pPr>
-      <w:r>
-        <w:t>Analyse des anomalies par les agents compétents</w:t>
-      </w:r>
-    </w:p>
-    <w:p>
-      <w:pPr>
-        <w:pStyle w:val="Compact"/>
-        <w:numPr>
-          <w:ilvl w:val="1"/>
-          <w:numId w:val="31"/>
-        </w:numPr>
-      </w:pPr>
-      <w:r>
-        <w:t>Application des procédures d’exception appropriées</w:t>
-      </w:r>
-    </w:p>
-    <w:p>
-      <w:pPr>
-        <w:pStyle w:val="Compact"/>
-        <w:numPr>
-          <w:ilvl w:val="1"/>
-          <w:numId w:val="31"/>
-        </w:numPr>
-      </w:pPr>
-      <w:r>
-        <w:t>Demande d’informations complémentaires si nécessaire</w:t>
-      </w:r>
-    </w:p>
-    <w:p>
-      <w:pPr>
-        <w:pStyle w:val="Compact"/>
-        <w:numPr>
-          <w:ilvl w:val="1"/>
-          <w:numId w:val="31"/>
-        </w:numPr>
-      </w:pPr>
-      <w:r>
-        <w:t>Mise en place de mesures compensatoires</w:t>
-      </w:r>
-    </w:p>
-    <w:p>
-      <w:pPr>
-        <w:pStyle w:val="Titre3"/>
-      </w:pPr>
-      <w:bookmarkStart w:id="24" w:name="escalade-des-problèmes"/>
-      <w:bookmarkEnd w:id="23"/>
+      <w:bookmarkStart w:id="21" w:name="escalade-des-problèmes"/>
       <w:r>
         <w:t>5.3 Escalade des Problèmes</w:t>
       </w:r>
@@ -2759,128 +2169,393 @@
       <w:pPr>
         <w:pStyle w:val="Titre2"/>
       </w:pPr>
-      <w:bookmarkStart w:id="25" w:name="X4755374025a3377725e43bcf04db3f38a3b20f8"/>
+      <w:bookmarkStart w:id="22" w:name="X4755374025a3377725e43bcf04db3f38a3b20f8"/>
+      <w:bookmarkEnd w:id="20"/>
       <w:bookmarkEnd w:id="21"/>
+      <w:r>
+        <w:t>6. Signature Électronique et Contractualisation</w:t>
+      </w:r>
+    </w:p>
+    <w:p>
+      <w:pPr>
+        <w:pStyle w:val="Titre3"/>
+        <w:rPr>
+          <w:lang w:val="fr-CM"/>
+        </w:rPr>
+      </w:pPr>
+      <w:r>
+        <w:rPr>
+          <w:lang w:val="fr-CM"/>
+        </w:rPr>
+        <w:t>Étape 6 : Signature Électronique</w:t>
+      </w:r>
+    </w:p>
+    <w:p>
+      <w:pPr>
+        <w:pStyle w:val="FirstParagraph"/>
+        <w:rPr>
+          <w:lang w:val="fr-CM"/>
+        </w:rPr>
+      </w:pPr>
+      <w:r>
+        <w:rPr>
+          <w:b/>
+          <w:bCs/>
+          <w:lang w:val="fr-CM"/>
+        </w:rPr>
+        <w:t>Documents générés :</w:t>
+      </w:r>
+      <w:r>
+        <w:rPr>
+          <w:lang w:val="fr-CM"/>
+        </w:rPr>
+        <w:t xml:space="preserve"> - </w:t>
+      </w:r>
+      <w:r>
+        <w:rPr>
+          <w:b/>
+          <w:bCs/>
+          <w:lang w:val="fr-CM"/>
+        </w:rPr>
+        <w:t>Carton de Signature Électronique</w:t>
+      </w:r>
+      <w:r>
+        <w:rPr>
+          <w:lang w:val="fr-CM"/>
+        </w:rPr>
+        <w:t xml:space="preserve"> - </w:t>
+      </w:r>
+      <w:r>
+        <w:rPr>
+          <w:b/>
+          <w:bCs/>
+          <w:lang w:val="fr-CM"/>
+        </w:rPr>
+        <w:t>Description</w:t>
+      </w:r>
+      <w:r>
+        <w:rPr>
+          <w:lang w:val="fr-CM"/>
+        </w:rPr>
+        <w:t xml:space="preserve"> : Spécimen de signature numérisée - </w:t>
+      </w:r>
+      <w:r>
+        <w:rPr>
+          <w:b/>
+          <w:bCs/>
+          <w:lang w:val="fr-CM"/>
+        </w:rPr>
+        <w:t>Contenu</w:t>
+      </w:r>
+      <w:r>
+        <w:rPr>
+          <w:lang w:val="fr-CM"/>
+        </w:rPr>
+        <w:t xml:space="preserve"> : Signature bitmap/vectorielle, métadonnées biométriques - </w:t>
+      </w:r>
+      <w:r>
+        <w:rPr>
+          <w:b/>
+          <w:bCs/>
+          <w:lang w:val="fr-CM"/>
+        </w:rPr>
+        <w:t>Actions système</w:t>
+      </w:r>
+      <w:r>
+        <w:rPr>
+          <w:lang w:val="fr-CM"/>
+        </w:rPr>
+        <w:t xml:space="preserve"> : Génération après capture sur </w:t>
+      </w:r>
+      <w:proofErr w:type="spellStart"/>
+      <w:r>
+        <w:rPr>
+          <w:lang w:val="fr-CM"/>
+        </w:rPr>
+        <w:t>ePad</w:t>
+      </w:r>
+      <w:proofErr w:type="spellEnd"/>
+    </w:p>
+    <w:p>
+      <w:pPr>
+        <w:pStyle w:val="Titre3"/>
+      </w:pPr>
+      <w:bookmarkStart w:id="23" w:name="préparation-des-documents-contractuels"/>
+      <w:r>
+        <w:t>6.1 Préparation des Documents Contractuels</w:t>
+      </w:r>
+    </w:p>
+    <w:p>
+      <w:pPr>
+        <w:pStyle w:val="Compact"/>
+        <w:numPr>
+          <w:ilvl w:val="0"/>
+          <w:numId w:val="34"/>
+        </w:numPr>
+      </w:pPr>
+      <w:r>
+        <w:rPr>
+          <w:b/>
+          <w:bCs/>
+        </w:rPr>
+        <w:t>Utilisateurs :</w:t>
+      </w:r>
+      <w:r>
+        <w:t xml:space="preserve"> Système automatisé, Agent Commercial</w:t>
+      </w:r>
+    </w:p>
+    <w:p>
+      <w:pPr>
+        <w:pStyle w:val="Compact"/>
+        <w:numPr>
+          <w:ilvl w:val="0"/>
+          <w:numId w:val="34"/>
+        </w:numPr>
+      </w:pPr>
+      <w:r>
+        <w:rPr>
+          <w:b/>
+          <w:bCs/>
+        </w:rPr>
+        <w:t>Entrées :</w:t>
+      </w:r>
+      <w:r>
+        <w:t xml:space="preserve"> Données client validées, type de compte, options choisies</w:t>
+      </w:r>
+    </w:p>
+    <w:p>
+      <w:pPr>
+        <w:pStyle w:val="Compact"/>
+        <w:numPr>
+          <w:ilvl w:val="0"/>
+          <w:numId w:val="34"/>
+        </w:numPr>
+      </w:pPr>
+      <w:r>
+        <w:rPr>
+          <w:b/>
+          <w:bCs/>
+        </w:rPr>
+        <w:t>Sorties :</w:t>
+      </w:r>
+      <w:r>
+        <w:t xml:space="preserve"> Documents </w:t>
+      </w:r>
+      <w:r>
+        <w:t>générés</w:t>
+      </w:r>
+      <w:r>
+        <w:t>, prêts à signer</w:t>
+      </w:r>
+    </w:p>
+    <w:p>
+      <w:pPr>
+        <w:pStyle w:val="Compact"/>
+        <w:numPr>
+          <w:ilvl w:val="0"/>
+          <w:numId w:val="34"/>
+        </w:numPr>
+      </w:pPr>
+      <w:r>
+        <w:rPr>
+          <w:b/>
+          <w:bCs/>
+        </w:rPr>
+        <w:t>Actions :</w:t>
+      </w:r>
+    </w:p>
+    <w:p>
+      <w:pPr>
+        <w:pStyle w:val="Compact"/>
+        <w:numPr>
+          <w:ilvl w:val="1"/>
+          <w:numId w:val="35"/>
+        </w:numPr>
+      </w:pPr>
+      <w:r>
+        <w:t>Génération de</w:t>
+      </w:r>
+      <w:r>
+        <w:t xml:space="preserve"> la convention</w:t>
+      </w:r>
+    </w:p>
+    <w:p>
+      <w:pPr>
+        <w:pStyle w:val="Compact"/>
+        <w:numPr>
+          <w:ilvl w:val="1"/>
+          <w:numId w:val="35"/>
+        </w:numPr>
+      </w:pPr>
+      <w:r>
+        <w:t>Génération de</w:t>
+      </w:r>
+      <w:r>
+        <w:t xml:space="preserve"> la </w:t>
+      </w:r>
+      <w:r>
+        <w:t>fiche client</w:t>
+      </w:r>
+    </w:p>
+    <w:p>
+      <w:pPr>
+        <w:pStyle w:val="Compact"/>
+        <w:numPr>
+          <w:ilvl w:val="1"/>
+          <w:numId w:val="35"/>
+        </w:numPr>
+      </w:pPr>
+      <w:r>
+        <w:t>Vérification de la complétude des documents</w:t>
+      </w:r>
+    </w:p>
+    <w:p>
+      <w:pPr>
+        <w:pStyle w:val="Titre3"/>
+      </w:pPr>
+      <w:bookmarkStart w:id="24" w:name="envoi-en-signature-électronique"/>
+      <w:bookmarkEnd w:id="23"/>
+      <w:r>
+        <w:t>6.2 Envoi en Signature Électronique</w:t>
+      </w:r>
+    </w:p>
+    <w:p>
+      <w:pPr>
+        <w:pStyle w:val="Compact"/>
+        <w:numPr>
+          <w:ilvl w:val="0"/>
+          <w:numId w:val="36"/>
+        </w:numPr>
+      </w:pPr>
+      <w:r>
+        <w:rPr>
+          <w:b/>
+          <w:bCs/>
+        </w:rPr>
+        <w:t>Utilisateurs :</w:t>
+      </w:r>
+      <w:r>
+        <w:t xml:space="preserve"> Agent Commercial, Client</w:t>
+      </w:r>
+    </w:p>
+    <w:p>
+      <w:pPr>
+        <w:pStyle w:val="Compact"/>
+        <w:numPr>
+          <w:ilvl w:val="0"/>
+          <w:numId w:val="36"/>
+        </w:numPr>
+      </w:pPr>
+      <w:r>
+        <w:rPr>
+          <w:b/>
+          <w:bCs/>
+        </w:rPr>
+        <w:t>Entrées :</w:t>
+      </w:r>
+      <w:r>
+        <w:t xml:space="preserve"> Documents à signer, coordonnées client</w:t>
+      </w:r>
+    </w:p>
+    <w:p>
+      <w:pPr>
+        <w:pStyle w:val="Compact"/>
+        <w:numPr>
+          <w:ilvl w:val="0"/>
+          <w:numId w:val="36"/>
+        </w:numPr>
+      </w:pPr>
+      <w:r>
+        <w:rPr>
+          <w:b/>
+          <w:bCs/>
+        </w:rPr>
+        <w:t>Sorties :</w:t>
+      </w:r>
+      <w:r>
+        <w:t xml:space="preserve"> Invitation à signer, liens sécurisés</w:t>
+      </w:r>
+    </w:p>
+    <w:p>
+      <w:pPr>
+        <w:pStyle w:val="Compact"/>
+        <w:numPr>
+          <w:ilvl w:val="0"/>
+          <w:numId w:val="36"/>
+        </w:numPr>
+      </w:pPr>
+      <w:r>
+        <w:rPr>
+          <w:b/>
+          <w:bCs/>
+        </w:rPr>
+        <w:t>Actions :</w:t>
+      </w:r>
+    </w:p>
+    <w:p>
+      <w:pPr>
+        <w:pStyle w:val="Compact"/>
+        <w:numPr>
+          <w:ilvl w:val="1"/>
+          <w:numId w:val="37"/>
+        </w:numPr>
+      </w:pPr>
+      <w:r>
+        <w:t>Envoi sécurisé des documents via plateforme de signature</w:t>
+      </w:r>
+    </w:p>
+    <w:p>
+      <w:pPr>
+        <w:pStyle w:val="Compact"/>
+        <w:numPr>
+          <w:ilvl w:val="1"/>
+          <w:numId w:val="37"/>
+        </w:numPr>
+      </w:pPr>
+      <w:r>
+        <w:t>Génération de liens uniques et temporaires</w:t>
+      </w:r>
+    </w:p>
+    <w:p>
+      <w:pPr>
+        <w:pStyle w:val="Compact"/>
+        <w:numPr>
+          <w:ilvl w:val="1"/>
+          <w:numId w:val="37"/>
+        </w:numPr>
+      </w:pPr>
+      <w:r>
+        <w:t>Notification client par email/SMS</w:t>
+      </w:r>
+    </w:p>
+    <w:p>
+      <w:pPr>
+        <w:pStyle w:val="Compact"/>
+        <w:numPr>
+          <w:ilvl w:val="1"/>
+          <w:numId w:val="37"/>
+        </w:numPr>
+      </w:pPr>
+      <w:r>
+        <w:t>Suivi de l’état d’avancement de la signature</w:t>
+      </w:r>
+    </w:p>
+    <w:p>
+      <w:pPr>
+        <w:pStyle w:val="Titre3"/>
+      </w:pPr>
+      <w:bookmarkStart w:id="25" w:name="validation-de-la-signature"/>
       <w:bookmarkEnd w:id="24"/>
       <w:r>
-        <w:t>6. Signature Électronique et Contractualisation</w:t>
-      </w:r>
-    </w:p>
-    <w:p>
-      <w:pPr>
-        <w:pStyle w:val="Titre3"/>
-        <w:rPr>
-          <w:lang w:val="fr-CM"/>
-        </w:rPr>
-      </w:pPr>
-      <w:r>
-        <w:rPr>
-          <w:lang w:val="fr-CM"/>
-        </w:rPr>
-        <w:t>Étape 6 : Signature Électronique</w:t>
-      </w:r>
-    </w:p>
-    <w:p>
-      <w:pPr>
-        <w:pStyle w:val="FirstParagraph"/>
-        <w:rPr>
-          <w:lang w:val="fr-CM"/>
-        </w:rPr>
-      </w:pPr>
-      <w:r>
-        <w:rPr>
-          <w:b/>
-          <w:bCs/>
-          <w:lang w:val="fr-CM"/>
-        </w:rPr>
-        <w:t>Documents générés :</w:t>
-      </w:r>
-      <w:r>
-        <w:rPr>
-          <w:lang w:val="fr-CM"/>
-        </w:rPr>
-        <w:t xml:space="preserve"> - </w:t>
-      </w:r>
-      <w:r>
-        <w:rPr>
-          <w:b/>
-          <w:bCs/>
-          <w:lang w:val="fr-CM"/>
-        </w:rPr>
-        <w:t>Carton de Signature Électronique</w:t>
-      </w:r>
-      <w:r>
-        <w:rPr>
-          <w:lang w:val="fr-CM"/>
-        </w:rPr>
-        <w:t xml:space="preserve"> - </w:t>
-      </w:r>
-      <w:r>
-        <w:rPr>
-          <w:b/>
-          <w:bCs/>
-          <w:lang w:val="fr-CM"/>
-        </w:rPr>
-        <w:t>Description</w:t>
-      </w:r>
-      <w:r>
-        <w:rPr>
-          <w:lang w:val="fr-CM"/>
-        </w:rPr>
-        <w:t xml:space="preserve"> : Spécimen de signature numérisée - </w:t>
-      </w:r>
-      <w:r>
-        <w:rPr>
-          <w:b/>
-          <w:bCs/>
-          <w:lang w:val="fr-CM"/>
-        </w:rPr>
-        <w:t>Contenu</w:t>
-      </w:r>
-      <w:r>
-        <w:rPr>
-          <w:lang w:val="fr-CM"/>
-        </w:rPr>
-        <w:t xml:space="preserve"> : Signature bitmap/vectorielle, métadonnées biométriques - </w:t>
-      </w:r>
-      <w:r>
-        <w:rPr>
-          <w:b/>
-          <w:bCs/>
-          <w:lang w:val="fr-CM"/>
-        </w:rPr>
-        <w:t>Actions système</w:t>
-      </w:r>
-      <w:r>
-        <w:rPr>
-          <w:lang w:val="fr-CM"/>
-        </w:rPr>
-        <w:t xml:space="preserve"> : Génération après capture sur </w:t>
-      </w:r>
-      <w:proofErr w:type="spellStart"/>
-      <w:r>
-        <w:rPr>
-          <w:lang w:val="fr-CM"/>
-        </w:rPr>
-        <w:t>ePad</w:t>
-      </w:r>
-      <w:proofErr w:type="spellEnd"/>
-    </w:p>
-    <w:p>
-      <w:pPr>
-        <w:pStyle w:val="Titre3"/>
-      </w:pPr>
-      <w:bookmarkStart w:id="26" w:name="préparation-des-documents-contractuels"/>
-      <w:r>
-        <w:t>6.1 Préparation des Documents Contractuels</w:t>
-      </w:r>
-    </w:p>
-    <w:p>
-      <w:pPr>
-        <w:pStyle w:val="Compact"/>
-        <w:numPr>
-          <w:ilvl w:val="0"/>
-          <w:numId w:val="34"/>
+        <w:t>6.3 Validation de la Signature</w:t>
+      </w:r>
+    </w:p>
+    <w:p>
+      <w:pPr>
+        <w:pStyle w:val="Compact"/>
+        <w:numPr>
+          <w:ilvl w:val="0"/>
+          <w:numId w:val="38"/>
         </w:numPr>
       </w:pPr>
       <w:r>
@@ -2891,15 +2566,15 @@
         <w:t>Utilisateurs :</w:t>
       </w:r>
       <w:r>
-        <w:t xml:space="preserve"> Système automatisé, Agent Commercial</w:t>
-      </w:r>
-    </w:p>
-    <w:p>
-      <w:pPr>
-        <w:pStyle w:val="Compact"/>
-        <w:numPr>
-          <w:ilvl w:val="0"/>
-          <w:numId w:val="34"/>
+        <w:t xml:space="preserve"> Système de signature, Agent Commercial</w:t>
+      </w:r>
+    </w:p>
+    <w:p>
+      <w:pPr>
+        <w:pStyle w:val="Compact"/>
+        <w:numPr>
+          <w:ilvl w:val="0"/>
+          <w:numId w:val="38"/>
         </w:numPr>
       </w:pPr>
       <w:r>
@@ -2910,15 +2585,15 @@
         <w:t>Entrées :</w:t>
       </w:r>
       <w:r>
-        <w:t xml:space="preserve"> Données client validées, type de compte, options choisies</w:t>
-      </w:r>
-    </w:p>
-    <w:p>
-      <w:pPr>
-        <w:pStyle w:val="Compact"/>
-        <w:numPr>
-          <w:ilvl w:val="0"/>
-          <w:numId w:val="34"/>
+        <w:t xml:space="preserve"> Documents signés, certificats de signature</w:t>
+      </w:r>
+    </w:p>
+    <w:p>
+      <w:pPr>
+        <w:pStyle w:val="Compact"/>
+        <w:numPr>
+          <w:ilvl w:val="0"/>
+          <w:numId w:val="38"/>
         </w:numPr>
       </w:pPr>
       <w:r>
@@ -2929,15 +2604,15 @@
         <w:t>Sorties :</w:t>
       </w:r>
       <w:r>
-        <w:t xml:space="preserve"> Documents contractuels personnalisés, prêts à signer</w:t>
-      </w:r>
-    </w:p>
-    <w:p>
-      <w:pPr>
-        <w:pStyle w:val="Compact"/>
-        <w:numPr>
-          <w:ilvl w:val="0"/>
-          <w:numId w:val="34"/>
+        <w:t xml:space="preserve"> Validation d’authenticité, documents légalement valides</w:t>
+      </w:r>
+    </w:p>
+    <w:p>
+      <w:pPr>
+        <w:pStyle w:val="Compact"/>
+        <w:numPr>
+          <w:ilvl w:val="0"/>
+          <w:numId w:val="38"/>
         </w:numPr>
       </w:pPr>
       <w:r>
@@ -2953,274 +2628,6 @@
         <w:pStyle w:val="Compact"/>
         <w:numPr>
           <w:ilvl w:val="1"/>
-          <w:numId w:val="35"/>
-        </w:numPr>
-      </w:pPr>
-      <w:r>
-        <w:t xml:space="preserve">Génération automatique des contrats selon </w:t>
-      </w:r>
-      <w:r>
-        <w:t>Template</w:t>
-      </w:r>
-    </w:p>
-    <w:p>
-      <w:pPr>
-        <w:pStyle w:val="Compact"/>
-        <w:numPr>
-          <w:ilvl w:val="1"/>
-          <w:numId w:val="35"/>
-        </w:numPr>
-      </w:pPr>
-      <w:r>
-        <w:t xml:space="preserve">Personnalisation avec les données </w:t>
-      </w:r>
-      <w:r>
-        <w:t>clients validés</w:t>
-      </w:r>
-    </w:p>
-    <w:p>
-      <w:pPr>
-        <w:pStyle w:val="Compact"/>
-        <w:numPr>
-          <w:ilvl w:val="1"/>
-          <w:numId w:val="35"/>
-        </w:numPr>
-      </w:pPr>
-      <w:r>
-        <w:t>Intégration des conditions tarifaires applicables</w:t>
-      </w:r>
-    </w:p>
-    <w:p>
-      <w:pPr>
-        <w:pStyle w:val="Compact"/>
-        <w:numPr>
-          <w:ilvl w:val="1"/>
-          <w:numId w:val="35"/>
-        </w:numPr>
-      </w:pPr>
-      <w:r>
-        <w:t>Vérification de la complétude des documents</w:t>
-      </w:r>
-    </w:p>
-    <w:p>
-      <w:pPr>
-        <w:pStyle w:val="Titre3"/>
-      </w:pPr>
-      <w:bookmarkStart w:id="27" w:name="envoi-en-signature-électronique"/>
-      <w:bookmarkEnd w:id="26"/>
-      <w:r>
-        <w:t>6.2 Envoi en Signature Électronique</w:t>
-      </w:r>
-    </w:p>
-    <w:p>
-      <w:pPr>
-        <w:pStyle w:val="Compact"/>
-        <w:numPr>
-          <w:ilvl w:val="0"/>
-          <w:numId w:val="36"/>
-        </w:numPr>
-      </w:pPr>
-      <w:r>
-        <w:rPr>
-          <w:b/>
-          <w:bCs/>
-        </w:rPr>
-        <w:t>Utilisateurs :</w:t>
-      </w:r>
-      <w:r>
-        <w:t xml:space="preserve"> Agent Commercial, Client</w:t>
-      </w:r>
-    </w:p>
-    <w:p>
-      <w:pPr>
-        <w:pStyle w:val="Compact"/>
-        <w:numPr>
-          <w:ilvl w:val="0"/>
-          <w:numId w:val="36"/>
-        </w:numPr>
-      </w:pPr>
-      <w:r>
-        <w:rPr>
-          <w:b/>
-          <w:bCs/>
-        </w:rPr>
-        <w:t>Entrées :</w:t>
-      </w:r>
-      <w:r>
-        <w:t xml:space="preserve"> Documents à signer, coordonnées client</w:t>
-      </w:r>
-    </w:p>
-    <w:p>
-      <w:pPr>
-        <w:pStyle w:val="Compact"/>
-        <w:numPr>
-          <w:ilvl w:val="0"/>
-          <w:numId w:val="36"/>
-        </w:numPr>
-      </w:pPr>
-      <w:r>
-        <w:rPr>
-          <w:b/>
-          <w:bCs/>
-        </w:rPr>
-        <w:t>Sorties :</w:t>
-      </w:r>
-      <w:r>
-        <w:t xml:space="preserve"> Invitation à signer, liens sécurisés</w:t>
-      </w:r>
-    </w:p>
-    <w:p>
-      <w:pPr>
-        <w:pStyle w:val="Compact"/>
-        <w:numPr>
-          <w:ilvl w:val="0"/>
-          <w:numId w:val="36"/>
-        </w:numPr>
-      </w:pPr>
-      <w:r>
-        <w:rPr>
-          <w:b/>
-          <w:bCs/>
-        </w:rPr>
-        <w:t>Actions :</w:t>
-      </w:r>
-    </w:p>
-    <w:p>
-      <w:pPr>
-        <w:pStyle w:val="Compact"/>
-        <w:numPr>
-          <w:ilvl w:val="1"/>
-          <w:numId w:val="37"/>
-        </w:numPr>
-      </w:pPr>
-      <w:r>
-        <w:t>Envoi sécurisé des documents via plateforme de signature</w:t>
-      </w:r>
-    </w:p>
-    <w:p>
-      <w:pPr>
-        <w:pStyle w:val="Compact"/>
-        <w:numPr>
-          <w:ilvl w:val="1"/>
-          <w:numId w:val="37"/>
-        </w:numPr>
-      </w:pPr>
-      <w:r>
-        <w:t>Génération de liens uniques et temporaires</w:t>
-      </w:r>
-    </w:p>
-    <w:p>
-      <w:pPr>
-        <w:pStyle w:val="Compact"/>
-        <w:numPr>
-          <w:ilvl w:val="1"/>
-          <w:numId w:val="37"/>
-        </w:numPr>
-      </w:pPr>
-      <w:r>
-        <w:t>Notification client par email/SMS</w:t>
-      </w:r>
-    </w:p>
-    <w:p>
-      <w:pPr>
-        <w:pStyle w:val="Compact"/>
-        <w:numPr>
-          <w:ilvl w:val="1"/>
-          <w:numId w:val="37"/>
-        </w:numPr>
-      </w:pPr>
-      <w:r>
-        <w:t>Suivi de l’état d’avancement de la signature</w:t>
-      </w:r>
-    </w:p>
-    <w:p>
-      <w:pPr>
-        <w:pStyle w:val="Titre3"/>
-      </w:pPr>
-      <w:bookmarkStart w:id="28" w:name="validation-de-la-signature"/>
-      <w:bookmarkEnd w:id="27"/>
-      <w:r>
-        <w:t>6.3 Validation de la Signature</w:t>
-      </w:r>
-    </w:p>
-    <w:p>
-      <w:pPr>
-        <w:pStyle w:val="Compact"/>
-        <w:numPr>
-          <w:ilvl w:val="0"/>
-          <w:numId w:val="38"/>
-        </w:numPr>
-      </w:pPr>
-      <w:r>
-        <w:rPr>
-          <w:b/>
-          <w:bCs/>
-        </w:rPr>
-        <w:t>Utilisateurs :</w:t>
-      </w:r>
-      <w:r>
-        <w:t xml:space="preserve"> Système de signature, Agent Commercial</w:t>
-      </w:r>
-    </w:p>
-    <w:p>
-      <w:pPr>
-        <w:pStyle w:val="Compact"/>
-        <w:numPr>
-          <w:ilvl w:val="0"/>
-          <w:numId w:val="38"/>
-        </w:numPr>
-      </w:pPr>
-      <w:r>
-        <w:rPr>
-          <w:b/>
-          <w:bCs/>
-        </w:rPr>
-        <w:t>Entrées :</w:t>
-      </w:r>
-      <w:r>
-        <w:t xml:space="preserve"> Documents signés, certificats de signature</w:t>
-      </w:r>
-    </w:p>
-    <w:p>
-      <w:pPr>
-        <w:pStyle w:val="Compact"/>
-        <w:numPr>
-          <w:ilvl w:val="0"/>
-          <w:numId w:val="38"/>
-        </w:numPr>
-      </w:pPr>
-      <w:r>
-        <w:rPr>
-          <w:b/>
-          <w:bCs/>
-        </w:rPr>
-        <w:t>Sorties :</w:t>
-      </w:r>
-      <w:r>
-        <w:t xml:space="preserve"> Validation d’authenticité, documents légalement valides</w:t>
-      </w:r>
-    </w:p>
-    <w:p>
-      <w:pPr>
-        <w:pStyle w:val="Compact"/>
-        <w:numPr>
-          <w:ilvl w:val="0"/>
-          <w:numId w:val="38"/>
-        </w:numPr>
-      </w:pPr>
-      <w:r>
-        <w:rPr>
-          <w:b/>
-          <w:bCs/>
-        </w:rPr>
-        <w:t>Actions :</w:t>
-      </w:r>
-    </w:p>
-    <w:p>
-      <w:pPr>
-        <w:pStyle w:val="Compact"/>
-        <w:numPr>
-          <w:ilvl w:val="1"/>
           <w:numId w:val="39"/>
         </w:numPr>
       </w:pPr>
@@ -3250,18 +2657,6 @@
       </w:pPr>
       <w:r>
         <w:t>Horodatage certifié des signatures</w:t>
-      </w:r>
-    </w:p>
-    <w:p>
-      <w:pPr>
-        <w:pStyle w:val="Compact"/>
-        <w:numPr>
-          <w:ilvl w:val="1"/>
-          <w:numId w:val="39"/>
-        </w:numPr>
-      </w:pPr>
-      <w:r>
-        <w:t>Génération des preuves de non-répudiation</w:t>
       </w:r>
     </w:p>
     <w:p>
@@ -3278,9 +2673,9 @@
       <w:pPr>
         <w:pStyle w:val="Titre2"/>
       </w:pPr>
-      <w:bookmarkStart w:id="29" w:name="finalisation-et-activation-du-compte"/>
+      <w:bookmarkStart w:id="26" w:name="finalisation-et-activation-du-compte"/>
+      <w:bookmarkEnd w:id="22"/>
       <w:bookmarkEnd w:id="25"/>
-      <w:bookmarkEnd w:id="28"/>
       <w:r>
         <w:lastRenderedPageBreak/>
         <w:t>7. Finalisation et Activation du Compte</w:t>
@@ -3382,7 +2777,7 @@
       <w:pPr>
         <w:pStyle w:val="Titre3"/>
       </w:pPr>
-      <w:bookmarkStart w:id="30" w:name="création-du-compte-dans-le-cbs"/>
+      <w:bookmarkStart w:id="27" w:name="création-du-compte-dans-le-cbs"/>
       <w:r>
         <w:t>7.1 Création du Compte dans le CBS</w:t>
       </w:r>
@@ -3469,61 +2864,25 @@
         </w:numPr>
       </w:pPr>
       <w:r>
-        <w:t>Création automatique du compte dans le Core Banking System</w:t>
-      </w:r>
-    </w:p>
-    <w:p>
-      <w:pPr>
-        <w:pStyle w:val="Compact"/>
-        <w:numPr>
-          <w:ilvl w:val="1"/>
-          <w:numId w:val="41"/>
-        </w:numPr>
-      </w:pPr>
-      <w:r>
-        <w:t>Attribution du numéro de compte définitif</w:t>
-      </w:r>
-    </w:p>
-    <w:p>
-      <w:pPr>
-        <w:pStyle w:val="Compact"/>
-        <w:numPr>
-          <w:ilvl w:val="1"/>
-          <w:numId w:val="41"/>
-        </w:numPr>
-      </w:pPr>
-      <w:r>
-        <w:t>Configuration des paramètres selon le profil client</w:t>
-      </w:r>
-    </w:p>
-    <w:p>
-      <w:pPr>
-        <w:pStyle w:val="Compact"/>
-        <w:numPr>
-          <w:ilvl w:val="1"/>
-          <w:numId w:val="41"/>
-        </w:numPr>
-      </w:pPr>
-      <w:r>
-        <w:t>Synchronisation avec les systèmes annexes</w:t>
+        <w:t>Création du compte dans le Core Banking System</w:t>
       </w:r>
     </w:p>
     <w:p>
       <w:pPr>
         <w:pStyle w:val="Titre3"/>
       </w:pPr>
-      <w:bookmarkStart w:id="31" w:name="activation-des-services-bancaires"/>
-      <w:bookmarkEnd w:id="30"/>
-      <w:r>
-        <w:t>7.2 Activation des Services Bancaires</w:t>
-      </w:r>
-    </w:p>
-    <w:p>
-      <w:pPr>
-        <w:pStyle w:val="Compact"/>
-        <w:numPr>
-          <w:ilvl w:val="0"/>
-          <w:numId w:val="42"/>
+      <w:bookmarkStart w:id="28" w:name="notification-et-information-du-client"/>
+      <w:bookmarkEnd w:id="27"/>
+      <w:r>
+        <w:t>7.3 Notification et Information du Client</w:t>
+      </w:r>
+    </w:p>
+    <w:p>
+      <w:pPr>
+        <w:pStyle w:val="Compact"/>
+        <w:numPr>
+          <w:ilvl w:val="0"/>
+          <w:numId w:val="44"/>
         </w:numPr>
       </w:pPr>
       <w:r>
@@ -3534,15 +2893,15 @@
         <w:t>Utilisateurs :</w:t>
       </w:r>
       <w:r>
-        <w:t xml:space="preserve"> Système bancaire, Agent Commercial</w:t>
-      </w:r>
-    </w:p>
-    <w:p>
-      <w:pPr>
-        <w:pStyle w:val="Compact"/>
-        <w:numPr>
-          <w:ilvl w:val="0"/>
-          <w:numId w:val="42"/>
+        <w:t xml:space="preserve"> Système de notification, Agent Commercial</w:t>
+      </w:r>
+    </w:p>
+    <w:p>
+      <w:pPr>
+        <w:pStyle w:val="Compact"/>
+        <w:numPr>
+          <w:ilvl w:val="0"/>
+          <w:numId w:val="44"/>
         </w:numPr>
       </w:pPr>
       <w:r>
@@ -3553,15 +2912,15 @@
         <w:t>Entrées :</w:t>
       </w:r>
       <w:r>
-        <w:t xml:space="preserve"> Compte créé, services demandés</w:t>
-      </w:r>
-    </w:p>
-    <w:p>
-      <w:pPr>
-        <w:pStyle w:val="Compact"/>
-        <w:numPr>
-          <w:ilvl w:val="0"/>
-          <w:numId w:val="42"/>
+        <w:t xml:space="preserve"> Compte activé, coordonnées client</w:t>
+      </w:r>
+    </w:p>
+    <w:p>
+      <w:pPr>
+        <w:pStyle w:val="Compact"/>
+        <w:numPr>
+          <w:ilvl w:val="0"/>
+          <w:numId w:val="44"/>
         </w:numPr>
       </w:pPr>
       <w:r>
@@ -3572,15 +2931,15 @@
         <w:t>Sorties :</w:t>
       </w:r>
       <w:r>
-        <w:t xml:space="preserve"> Services actifs, moyens de paiement disponibles</w:t>
-      </w:r>
-    </w:p>
-    <w:p>
-      <w:pPr>
-        <w:pStyle w:val="Compact"/>
-        <w:numPr>
-          <w:ilvl w:val="0"/>
-          <w:numId w:val="42"/>
+        <w:t xml:space="preserve"> Notifications envoyées, RIB fourni</w:t>
+      </w:r>
+    </w:p>
+    <w:p>
+      <w:pPr>
+        <w:pStyle w:val="Compact"/>
+        <w:numPr>
+          <w:ilvl w:val="0"/>
+          <w:numId w:val="44"/>
         </w:numPr>
       </w:pPr>
       <w:r>
@@ -3596,65 +2955,44 @@
         <w:pStyle w:val="Compact"/>
         <w:numPr>
           <w:ilvl w:val="1"/>
-          <w:numId w:val="43"/>
-        </w:numPr>
-      </w:pPr>
-      <w:r>
-        <w:t>Activation des services bancaires de base</w:t>
-      </w:r>
-    </w:p>
-    <w:p>
-      <w:pPr>
-        <w:pStyle w:val="Compact"/>
-        <w:numPr>
-          <w:ilvl w:val="1"/>
-          <w:numId w:val="43"/>
-        </w:numPr>
-      </w:pPr>
-      <w:r>
-        <w:t>Commande des moyens de paiement (cartes, chéquiers)</w:t>
-      </w:r>
-    </w:p>
-    <w:p>
-      <w:pPr>
-        <w:pStyle w:val="Compact"/>
-        <w:numPr>
-          <w:ilvl w:val="1"/>
-          <w:numId w:val="43"/>
-        </w:numPr>
-      </w:pPr>
-      <w:r>
-        <w:t>Configuration des accès digitaux</w:t>
-      </w:r>
-    </w:p>
-    <w:p>
-      <w:pPr>
-        <w:pStyle w:val="Compact"/>
-        <w:numPr>
-          <w:ilvl w:val="1"/>
-          <w:numId w:val="43"/>
-        </w:numPr>
-      </w:pPr>
-      <w:r>
-        <w:t>Mise en place des autorisations et limites</w:t>
+          <w:numId w:val="45"/>
+        </w:numPr>
+      </w:pPr>
+      <w:r>
+        <w:t>Envoi automatique de confirmation d’ouverture</w:t>
+      </w:r>
+    </w:p>
+    <w:p>
+      <w:pPr>
+        <w:pStyle w:val="Compact"/>
+        <w:numPr>
+          <w:ilvl w:val="1"/>
+          <w:numId w:val="45"/>
+        </w:numPr>
+      </w:pPr>
+      <w:r>
+        <w:t>Fourniture du RIB et des informations de compte</w:t>
       </w:r>
     </w:p>
     <w:p>
       <w:pPr>
         <w:pStyle w:val="Titre3"/>
       </w:pPr>
-      <w:bookmarkStart w:id="32" w:name="notification-et-information-du-client"/>
-      <w:bookmarkEnd w:id="31"/>
-      <w:r>
-        <w:t>7.3 Notification et Information du Client</w:t>
-      </w:r>
-    </w:p>
-    <w:p>
-      <w:pPr>
-        <w:pStyle w:val="Compact"/>
-        <w:numPr>
-          <w:ilvl w:val="0"/>
-          <w:numId w:val="44"/>
+      <w:bookmarkStart w:id="29" w:name="archivage-et-clôture-du-processus"/>
+      <w:bookmarkEnd w:id="28"/>
+      <w:r>
+        <w:t xml:space="preserve">7.4 Archivage </w:t>
+      </w:r>
+      <w:r>
+        <w:t>des documents</w:t>
+      </w:r>
+    </w:p>
+    <w:p>
+      <w:pPr>
+        <w:pStyle w:val="Compact"/>
+        <w:numPr>
+          <w:ilvl w:val="0"/>
+          <w:numId w:val="46"/>
         </w:numPr>
       </w:pPr>
       <w:r>
@@ -3665,15 +3003,15 @@
         <w:t>Utilisateurs :</w:t>
       </w:r>
       <w:r>
-        <w:t xml:space="preserve"> Système de notification, Agent Commercial</w:t>
-      </w:r>
-    </w:p>
-    <w:p>
-      <w:pPr>
-        <w:pStyle w:val="Compact"/>
-        <w:numPr>
-          <w:ilvl w:val="0"/>
-          <w:numId w:val="44"/>
+        <w:t xml:space="preserve"> Système d’archivage, Agent Commercial</w:t>
+      </w:r>
+    </w:p>
+    <w:p>
+      <w:pPr>
+        <w:pStyle w:val="Compact"/>
+        <w:numPr>
+          <w:ilvl w:val="0"/>
+          <w:numId w:val="46"/>
         </w:numPr>
       </w:pPr>
       <w:r>
@@ -3684,15 +3022,15 @@
         <w:t>Entrées :</w:t>
       </w:r>
       <w:r>
-        <w:t xml:space="preserve"> Compte activé, coordonnées client</w:t>
-      </w:r>
-    </w:p>
-    <w:p>
-      <w:pPr>
-        <w:pStyle w:val="Compact"/>
-        <w:numPr>
-          <w:ilvl w:val="0"/>
-          <w:numId w:val="44"/>
+        <w:t xml:space="preserve"> Dossier complet, documents signés</w:t>
+      </w:r>
+    </w:p>
+    <w:p>
+      <w:pPr>
+        <w:pStyle w:val="Compact"/>
+        <w:numPr>
+          <w:ilvl w:val="0"/>
+          <w:numId w:val="46"/>
         </w:numPr>
       </w:pPr>
       <w:r>
@@ -3703,15 +3041,15 @@
         <w:t>Sorties :</w:t>
       </w:r>
       <w:r>
-        <w:t xml:space="preserve"> Notifications envoyées, RIB fourni</w:t>
-      </w:r>
-    </w:p>
-    <w:p>
-      <w:pPr>
-        <w:pStyle w:val="Compact"/>
-        <w:numPr>
-          <w:ilvl w:val="0"/>
-          <w:numId w:val="44"/>
+        <w:t xml:space="preserve"> Dossier archivé, processus clôturé</w:t>
+      </w:r>
+    </w:p>
+    <w:p>
+      <w:pPr>
+        <w:pStyle w:val="Compact"/>
+        <w:numPr>
+          <w:ilvl w:val="0"/>
+          <w:numId w:val="46"/>
         </w:numPr>
       </w:pPr>
       <w:r>
@@ -3727,179 +3065,14 @@
         <w:pStyle w:val="Compact"/>
         <w:numPr>
           <w:ilvl w:val="1"/>
-          <w:numId w:val="45"/>
-        </w:numPr>
-      </w:pPr>
-      <w:r>
-        <w:t>Envoi automatique de confirmation d’ouverture</w:t>
-      </w:r>
-    </w:p>
-    <w:p>
-      <w:pPr>
-        <w:pStyle w:val="Compact"/>
-        <w:numPr>
-          <w:ilvl w:val="1"/>
-          <w:numId w:val="45"/>
-        </w:numPr>
-      </w:pPr>
-      <w:r>
-        <w:t>Fourniture du RIB et des informations de compte</w:t>
-      </w:r>
-    </w:p>
-    <w:p>
-      <w:pPr>
-        <w:pStyle w:val="Compact"/>
-        <w:numPr>
-          <w:ilvl w:val="1"/>
-          <w:numId w:val="45"/>
-        </w:numPr>
-      </w:pPr>
-      <w:r>
-        <w:t>Transmission des codes d’accès sécurisés</w:t>
-      </w:r>
-    </w:p>
-    <w:p>
-      <w:pPr>
-        <w:pStyle w:val="Compact"/>
-        <w:numPr>
-          <w:ilvl w:val="1"/>
-          <w:numId w:val="45"/>
-        </w:numPr>
-      </w:pPr>
-      <w:r>
-        <w:t>Planification du premier rendez-vous si nécessaire</w:t>
-      </w:r>
-    </w:p>
-    <w:p>
-      <w:pPr>
-        <w:pStyle w:val="Titre3"/>
-      </w:pPr>
-      <w:bookmarkStart w:id="33" w:name="archivage-et-clôture-du-processus"/>
-      <w:bookmarkEnd w:id="32"/>
-      <w:r>
-        <w:t>7.4 Archivage et Clôture du Processus</w:t>
-      </w:r>
-    </w:p>
-    <w:p>
-      <w:pPr>
-        <w:pStyle w:val="Compact"/>
-        <w:numPr>
-          <w:ilvl w:val="0"/>
-          <w:numId w:val="46"/>
-        </w:numPr>
-      </w:pPr>
-      <w:r>
-        <w:rPr>
-          <w:b/>
-          <w:bCs/>
-        </w:rPr>
-        <w:t>Utilisateurs :</w:t>
-      </w:r>
-      <w:r>
-        <w:t xml:space="preserve"> Système d’archivage, Agent Commercial</w:t>
-      </w:r>
-    </w:p>
-    <w:p>
-      <w:pPr>
-        <w:pStyle w:val="Compact"/>
-        <w:numPr>
-          <w:ilvl w:val="0"/>
-          <w:numId w:val="46"/>
-        </w:numPr>
-      </w:pPr>
-      <w:r>
-        <w:rPr>
-          <w:b/>
-          <w:bCs/>
-        </w:rPr>
-        <w:t>Entrées :</w:t>
-      </w:r>
-      <w:r>
-        <w:t xml:space="preserve"> Dossier complet, documents signés</w:t>
-      </w:r>
-    </w:p>
-    <w:p>
-      <w:pPr>
-        <w:pStyle w:val="Compact"/>
-        <w:numPr>
-          <w:ilvl w:val="0"/>
-          <w:numId w:val="46"/>
-        </w:numPr>
-      </w:pPr>
-      <w:r>
-        <w:rPr>
-          <w:b/>
-          <w:bCs/>
-        </w:rPr>
-        <w:t>Sorties :</w:t>
-      </w:r>
-      <w:r>
-        <w:t xml:space="preserve"> Dossier archivé, processus clôturé</w:t>
-      </w:r>
-    </w:p>
-    <w:p>
-      <w:pPr>
-        <w:pStyle w:val="Compact"/>
-        <w:numPr>
-          <w:ilvl w:val="0"/>
-          <w:numId w:val="46"/>
-        </w:numPr>
-      </w:pPr>
-      <w:r>
-        <w:rPr>
-          <w:b/>
-          <w:bCs/>
-        </w:rPr>
-        <w:t>Actions :</w:t>
-      </w:r>
-    </w:p>
-    <w:p>
-      <w:pPr>
-        <w:pStyle w:val="Compact"/>
-        <w:numPr>
-          <w:ilvl w:val="1"/>
           <w:numId w:val="47"/>
         </w:numPr>
       </w:pPr>
       <w:r>
-        <w:lastRenderedPageBreak/>
-        <w:t>Archivage sécurisé de l’ensemble du dossier</w:t>
-      </w:r>
-    </w:p>
-    <w:p>
-      <w:pPr>
-        <w:pStyle w:val="Compact"/>
-        <w:numPr>
-          <w:ilvl w:val="1"/>
-          <w:numId w:val="47"/>
-        </w:numPr>
-      </w:pPr>
-      <w:r>
-        <w:t>Mise à jour des référentiels clients</w:t>
-      </w:r>
-    </w:p>
-    <w:p>
-      <w:pPr>
-        <w:pStyle w:val="Compact"/>
-        <w:numPr>
-          <w:ilvl w:val="1"/>
-          <w:numId w:val="47"/>
-        </w:numPr>
-      </w:pPr>
-      <w:r>
-        <w:t>Clôture administrative du processus d’ouverture</w:t>
-      </w:r>
-    </w:p>
-    <w:p>
-      <w:pPr>
-        <w:pStyle w:val="Compact"/>
-        <w:numPr>
-          <w:ilvl w:val="1"/>
-          <w:numId w:val="47"/>
-        </w:numPr>
-      </w:pPr>
-      <w:r>
-        <w:t>Génération des statistiques et rapports</w:t>
+        <w:t xml:space="preserve">Archivage </w:t>
+      </w:r>
+      <w:r>
+        <w:t>des documents</w:t>
       </w:r>
     </w:p>
     <w:p>
@@ -3916,9 +3089,9 @@
       <w:pPr>
         <w:pStyle w:val="Titre2"/>
       </w:pPr>
-      <w:bookmarkStart w:id="34" w:name="processus-transversaux"/>
+      <w:bookmarkStart w:id="30" w:name="processus-transversaux"/>
+      <w:bookmarkEnd w:id="26"/>
       <w:bookmarkEnd w:id="29"/>
-      <w:bookmarkEnd w:id="33"/>
       <w:r>
         <w:t>8. Processus Transversaux</w:t>
       </w:r>
@@ -3927,7 +3100,7 @@
       <w:pPr>
         <w:pStyle w:val="Titre3"/>
       </w:pPr>
-      <w:bookmarkStart w:id="35" w:name="gestion-des-absences-et-continuité"/>
+      <w:bookmarkStart w:id="31" w:name="gestion-des-absences-et-continuité"/>
       <w:r>
         <w:t>8.1 Gestion des Absences et Continuité</w:t>
       </w:r>
@@ -4043,22 +3216,10 @@
     </w:p>
     <w:p>
       <w:pPr>
-        <w:pStyle w:val="Compact"/>
-        <w:numPr>
-          <w:ilvl w:val="1"/>
-          <w:numId w:val="49"/>
-        </w:numPr>
-      </w:pPr>
-      <w:r>
-        <w:t>Maintien de la continuité de service</w:t>
-      </w:r>
-    </w:p>
-    <w:p>
-      <w:pPr>
         <w:pStyle w:val="Titre3"/>
       </w:pPr>
-      <w:bookmarkStart w:id="36" w:name="transfert-inter-agences"/>
-      <w:bookmarkEnd w:id="35"/>
+      <w:bookmarkStart w:id="32" w:name="transfert-inter-agences"/>
+      <w:bookmarkEnd w:id="31"/>
       <w:r>
         <w:t>8.2 Transfert Inter-Agences</w:t>
       </w:r>
@@ -4095,6 +3256,7 @@
           <w:b/>
           <w:bCs/>
         </w:rPr>
+        <w:lastRenderedPageBreak/>
         <w:t>Entrées :</w:t>
       </w:r>
       <w:r>
@@ -4188,8 +3350,8 @@
       <w:pPr>
         <w:pStyle w:val="Titre3"/>
       </w:pPr>
-      <w:bookmarkStart w:id="37" w:name="reporting-et-pilotage"/>
-      <w:bookmarkEnd w:id="36"/>
+      <w:bookmarkStart w:id="33" w:name="reporting-et-pilotage"/>
+      <w:bookmarkEnd w:id="32"/>
       <w:r>
         <w:t xml:space="preserve">8.3 </w:t>
       </w:r>
@@ -4198,9 +3360,6 @@
         <w:t>Reporting</w:t>
       </w:r>
       <w:proofErr w:type="spellEnd"/>
-      <w:r>
-        <w:t xml:space="preserve"> et Pilotage</w:t>
-      </w:r>
     </w:p>
     <w:p>
       <w:pPr>
@@ -4284,7 +3443,10 @@
         </w:numPr>
       </w:pPr>
       <w:r>
-        <w:t>Génération automatique des indicateurs de performance</w:t>
+        <w:t>Génération automatique des indicateurs de</w:t>
+      </w:r>
+      <w:r>
+        <w:t>s parcours et étapes</w:t>
       </w:r>
     </w:p>
     <w:p>
@@ -4302,28 +3464,7 @@
     <w:p>
       <w:pPr>
         <w:pStyle w:val="Compact"/>
-        <w:numPr>
-          <w:ilvl w:val="1"/>
-          <w:numId w:val="53"/>
-        </w:numPr>
-      </w:pPr>
-      <w:r>
-        <w:t>Tableaux de bord en temps réel pour le pilotage</w:t>
-      </w:r>
-    </w:p>
-    <w:p>
-      <w:pPr>
-        <w:pStyle w:val="Compact"/>
-        <w:numPr>
-          <w:ilvl w:val="1"/>
-          <w:numId w:val="53"/>
-        </w:numPr>
-      </w:pPr>
-      <w:r>
-        <w:t>Alertes sur dépassement de seuils critiques</w:t>
-      </w:r>
-    </w:p>
-    <w:p>
+      </w:pPr>
       <w:r>
         <w:rPr>
           <w:noProof/>
@@ -4337,9 +3478,9 @@
       <w:pPr>
         <w:pStyle w:val="Titre2"/>
       </w:pPr>
-      <w:bookmarkStart w:id="38" w:name="exigences-non-fonctionnelles"/>
-      <w:bookmarkEnd w:id="34"/>
-      <w:bookmarkEnd w:id="37"/>
+      <w:bookmarkStart w:id="34" w:name="exigences-non-fonctionnelles"/>
+      <w:bookmarkEnd w:id="30"/>
+      <w:bookmarkEnd w:id="33"/>
       <w:r>
         <w:t>9. Exigences Non-Fonctionnelles</w:t>
       </w:r>
@@ -4348,7 +3489,7 @@
       <w:pPr>
         <w:pStyle w:val="Titre3"/>
       </w:pPr>
-      <w:bookmarkStart w:id="39" w:name="performance-et-disponibilité"/>
+      <w:bookmarkStart w:id="35" w:name="performance-et-disponibilité"/>
       <w:r>
         <w:t>9.1 Performance et Disponibilité</w:t>
       </w:r>
@@ -4385,7 +3526,6 @@
           <w:b/>
           <w:bCs/>
         </w:rPr>
-        <w:lastRenderedPageBreak/>
         <w:t>Disponibilité :</w:t>
       </w:r>
       <w:r>
@@ -4434,8 +3574,8 @@
       <w:pPr>
         <w:pStyle w:val="Titre3"/>
       </w:pPr>
-      <w:bookmarkStart w:id="40" w:name="sécurité-et-conformité"/>
-      <w:bookmarkEnd w:id="39"/>
+      <w:bookmarkStart w:id="36" w:name="sécurité-et-conformité"/>
+      <w:bookmarkEnd w:id="35"/>
       <w:r>
         <w:t>9.2 Sécurité et Conformité</w:t>
       </w:r>
@@ -4520,8 +3660,8 @@
       <w:pPr>
         <w:pStyle w:val="Titre3"/>
       </w:pPr>
-      <w:bookmarkStart w:id="41" w:name="intégration-et-interopérabilité"/>
-      <w:bookmarkEnd w:id="40"/>
+      <w:bookmarkStart w:id="37" w:name="intégration-et-interopérabilité"/>
+      <w:bookmarkEnd w:id="36"/>
       <w:r>
         <w:t>9.3 Intégration et Interopérabilité</w:t>
       </w:r>
@@ -4632,8 +3772,8 @@
         <w:t>Document créé le 16 juin 2025 - Besoins fonctionnels détaillés du système d’ouverture de compte bancaire</w:t>
       </w:r>
       <w:bookmarkEnd w:id="0"/>
-      <w:bookmarkEnd w:id="38"/>
-      <w:bookmarkEnd w:id="41"/>
+      <w:bookmarkEnd w:id="34"/>
+      <w:bookmarkEnd w:id="37"/>
     </w:p>
     <w:sectPr>
       <w:pgSz w:w="12240" w:h="15840"/>
@@ -6435,4 +5575,16 @@
   </a:objectDefaults>
   <a:extraClrSchemeLst/>
 </a:theme>
+</file>
+
+<file path=customXml/item1.xml><?xml version="1.0" encoding="utf-8"?>
+<b:Sources xmlns:b="http://schemas.openxmlformats.org/officeDocument/2006/bibliography" xmlns="http://schemas.openxmlformats.org/officeDocument/2006/bibliography" SelectedStyle="/APASixthEditionOfficeOnline.xsl" StyleName="APA" Version="6"/>
+</file>
+
+<file path=customXml/itemProps1.xml><?xml version="1.0" encoding="utf-8"?>
+<ds:datastoreItem xmlns:ds="http://schemas.openxmlformats.org/officeDocument/2006/customXml" ds:itemID="{59EEF34F-9A39-5B41-AE8F-53E6FD67C783}">
+  <ds:schemaRefs>
+    <ds:schemaRef ds:uri="http://schemas.openxmlformats.org/officeDocument/2006/bibliography"/>
+  </ds:schemaRefs>
+</ds:datastoreItem>
 </file>
</xml_diff>

<commit_message>
mise a jour des besoins fonctionnel
</commit_message>
<xml_diff>
--- a/KYC ENTREE_EN_RELATION/BESOINS_FONCTIONNELS_DETAILLES.docx
+++ b/KYC ENTREE_EN_RELATION/BESOINS_FONCTIONNELS_DETAILLES.docx
@@ -1,6 +1,6 @@
 
 <file path=word/document.xml><?xml version="1.0" encoding="utf-8"?>
-<w:document xmlns:wpc="http://schemas.microsoft.com/office/word/2010/wordprocessingCanvas" xmlns:cx="http://schemas.microsoft.com/office/drawing/2014/chartex" xmlns:cx1="http://schemas.microsoft.com/office/drawing/2015/9/8/chartex" xmlns:cx2="http://schemas.microsoft.com/office/drawing/2015/10/21/chartex" xmlns:cx3="http://schemas.microsoft.com/office/drawing/2016/5/9/chartex" xmlns:cx4="http://schemas.microsoft.com/office/drawing/2016/5/10/chartex" xmlns:cx5="http://schemas.microsoft.com/office/drawing/2016/5/11/chartex" xmlns:cx6="http://schemas.microsoft.com/office/drawing/2016/5/12/chartex" xmlns:cx7="http://schemas.microsoft.com/office/drawing/2016/5/13/chartex" xmlns:cx8="http://schemas.microsoft.com/office/drawing/2016/5/14/chartex" xmlns:mc="http://schemas.openxmlformats.org/markup-compatibility/2006" xmlns:aink="http://schemas.microsoft.com/office/drawing/2016/ink" xmlns:am3d="http://schemas.microsoft.com/office/drawing/2017/model3d" xmlns:o="urn:schemas-microsoft-com:office:office" xmlns:oel="http://schemas.microsoft.com/office/2019/extlst" xmlns:r="http://schemas.openxmlformats.org/officeDocument/2006/relationships" xmlns:m="http://schemas.openxmlformats.org/officeDocument/2006/math" xmlns:v="urn:schemas-microsoft-com:vml" xmlns:wp14="http://schemas.microsoft.com/office/word/2010/wordprocessingDrawing" xmlns:wp="http://schemas.openxmlformats.org/drawingml/2006/wordprocessingDrawing" xmlns:w10="urn:schemas-microsoft-com:office:word" xmlns:w="http://schemas.openxmlformats.org/wordprocessingml/2006/main" xmlns:w14="http://schemas.microsoft.com/office/word/2010/wordml" xmlns:w15="http://schemas.microsoft.com/office/word/2012/wordml" xmlns:w16cex="http://schemas.microsoft.com/office/word/2018/wordml/cex" xmlns:w16cid="http://schemas.microsoft.com/office/word/2016/wordml/cid" xmlns:w16="http://schemas.microsoft.com/office/word/2018/wordml" xmlns:w16du="http://schemas.microsoft.com/office/word/2023/wordml/word16du" xmlns:w16sdtdh="http://schemas.microsoft.com/office/word/2020/wordml/sdtdatahash" xmlns:w16se="http://schemas.microsoft.com/office/word/2015/wordml/symex" xmlns:wpg="http://schemas.microsoft.com/office/word/2010/wordprocessingGroup" xmlns:wpi="http://schemas.microsoft.com/office/word/2010/wordprocessingInk" xmlns:wne="http://schemas.microsoft.com/office/word/2006/wordml" xmlns:wps="http://schemas.microsoft.com/office/word/2010/wordprocessingShape" mc:Ignorable="w14 w15 w16se w16cid w16 w16cex w16sdtdh w16du wp14">
+<w:document xmlns:wpc="http://schemas.microsoft.com/office/word/2010/wordprocessingCanvas" xmlns:cx="http://schemas.microsoft.com/office/drawing/2014/chartex" xmlns:cx1="http://schemas.microsoft.com/office/drawing/2015/9/8/chartex" xmlns:cx2="http://schemas.microsoft.com/office/drawing/2015/10/21/chartex" xmlns:cx3="http://schemas.microsoft.com/office/drawing/2016/5/9/chartex" xmlns:cx4="http://schemas.microsoft.com/office/drawing/2016/5/10/chartex" xmlns:cx5="http://schemas.microsoft.com/office/drawing/2016/5/11/chartex" xmlns:cx6="http://schemas.microsoft.com/office/drawing/2016/5/12/chartex" xmlns:cx7="http://schemas.microsoft.com/office/drawing/2016/5/13/chartex" xmlns:cx8="http://schemas.microsoft.com/office/drawing/2016/5/14/chartex" xmlns:mc="http://schemas.openxmlformats.org/markup-compatibility/2006" xmlns:aink="http://schemas.microsoft.com/office/drawing/2016/ink" xmlns:am3d="http://schemas.microsoft.com/office/drawing/2017/model3d" xmlns:o="urn:schemas-microsoft-com:office:office" xmlns:oel="http://schemas.microsoft.com/office/2019/extlst" xmlns:r="http://schemas.openxmlformats.org/officeDocument/2006/relationships" xmlns:m="http://schemas.openxmlformats.org/officeDocument/2006/math" xmlns:v="urn:schemas-microsoft-com:vml" xmlns:wp14="http://schemas.microsoft.com/office/word/2010/wordprocessingDrawing" xmlns:wp="http://schemas.openxmlformats.org/drawingml/2006/wordprocessingDrawing" xmlns:w10="urn:schemas-microsoft-com:office:word" xmlns:w="http://schemas.openxmlformats.org/wordprocessingml/2006/main" xmlns:w14="http://schemas.microsoft.com/office/word/2010/wordml" xmlns:w15="http://schemas.microsoft.com/office/word/2012/wordml" xmlns:w16cex="http://schemas.microsoft.com/office/word/2018/wordml/cex" xmlns:w16cid="http://schemas.microsoft.com/office/word/2016/wordml/cid" xmlns:w16="http://schemas.microsoft.com/office/word/2018/wordml" xmlns:w16du="http://schemas.microsoft.com/office/word/2023/wordml/word16du" xmlns:w16sdtdh="http://schemas.microsoft.com/office/word/2020/wordml/sdtdatahash" xmlns:w16sdtfl="http://schemas.microsoft.com/office/word/2024/wordml/sdtformatlock" xmlns:w16se="http://schemas.microsoft.com/office/word/2015/wordml/symex" xmlns:wpg="http://schemas.microsoft.com/office/word/2010/wordprocessingGroup" xmlns:wpi="http://schemas.microsoft.com/office/word/2010/wordprocessingInk" xmlns:wne="http://schemas.microsoft.com/office/word/2006/wordml" xmlns:wps="http://schemas.microsoft.com/office/word/2010/wordprocessingShape" mc:Ignorable="w14 w15 w16se w16cid w16 w16cex w16sdtdh w16sdtfl w16du wp14">
   <w:body>
     <w:p>
       <w:pPr>
@@ -38,12 +38,60 @@
     <w:p>
       <w:pPr>
         <w:pStyle w:val="Titre2"/>
+        <w:rPr>
+          <w:color w:val="4BACC6" w:themeColor="accent5"/>
+          <w14:shadow w14:blurRad="12700" w14:dist="38100" w14:dir="2700000" w14:sx="100000" w14:sy="100000" w14:kx="0" w14:ky="0" w14:algn="tl">
+            <w14:schemeClr w14:val="accent5">
+              <w14:lumMod w14:val="60000"/>
+              <w14:lumOff w14:val="40000"/>
+            </w14:schemeClr>
+          </w14:shadow>
+          <w14:textOutline w14:w="9525" w14:cap="flat" w14:cmpd="sng" w14:algn="ctr">
+            <w14:solidFill>
+              <w14:schemeClr w14:val="bg1"/>
+            </w14:solidFill>
+            <w14:prstDash w14:val="solid"/>
+            <w14:round/>
+          </w14:textOutline>
+        </w:rPr>
       </w:pPr>
       <w:bookmarkStart w:id="1" w:name="vue-densemble"/>
       <w:r>
+        <w:rPr>
+          <w:color w:val="4BACC6" w:themeColor="accent5"/>
+          <w14:shadow w14:blurRad="12700" w14:dist="38100" w14:dir="2700000" w14:sx="100000" w14:sy="100000" w14:kx="0" w14:ky="0" w14:algn="tl">
+            <w14:schemeClr w14:val="accent5">
+              <w14:lumMod w14:val="60000"/>
+              <w14:lumOff w14:val="40000"/>
+            </w14:schemeClr>
+          </w14:shadow>
+          <w14:textOutline w14:w="9525" w14:cap="flat" w14:cmpd="sng" w14:algn="ctr">
+            <w14:solidFill>
+              <w14:schemeClr w14:val="bg1"/>
+            </w14:solidFill>
+            <w14:prstDash w14:val="solid"/>
+            <w14:round/>
+          </w14:textOutline>
+        </w:rPr>
         <w:t xml:space="preserve"> Vue </w:t>
       </w:r>
       <w:r>
+        <w:rPr>
+          <w:color w:val="4BACC6" w:themeColor="accent5"/>
+          <w14:shadow w14:blurRad="12700" w14:dist="38100" w14:dir="2700000" w14:sx="100000" w14:sy="100000" w14:kx="0" w14:ky="0" w14:algn="tl">
+            <w14:schemeClr w14:val="accent5">
+              <w14:lumMod w14:val="60000"/>
+              <w14:lumOff w14:val="40000"/>
+            </w14:schemeClr>
+          </w14:shadow>
+          <w14:textOutline w14:w="9525" w14:cap="flat" w14:cmpd="sng" w14:algn="ctr">
+            <w14:solidFill>
+              <w14:schemeClr w14:val="bg1"/>
+            </w14:solidFill>
+            <w14:prstDash w14:val="solid"/>
+            <w14:round/>
+          </w14:textOutline>
+        </w:rPr>
         <w:t>d’ensemble</w:t>
       </w:r>
     </w:p>
@@ -2391,10 +2439,7 @@
         <w:t>Génération de</w:t>
       </w:r>
       <w:r>
-        <w:t xml:space="preserve"> la </w:t>
-      </w:r>
-      <w:r>
-        <w:t>fiche client</w:t>
+        <w:t xml:space="preserve"> la fiche client</w:t>
       </w:r>
     </w:p>
     <w:p>
@@ -3763,6 +3808,10 @@
     <w:p>
       <w:pPr>
         <w:pStyle w:val="FirstParagraph"/>
+        <w:rPr>
+          <w:i/>
+          <w:iCs/>
+        </w:rPr>
       </w:pPr>
       <w:r>
         <w:rPr>
@@ -3774,6 +3823,113 @@
       <w:bookmarkEnd w:id="0"/>
       <w:bookmarkEnd w:id="34"/>
       <w:bookmarkEnd w:id="37"/>
+    </w:p>
+    <w:p>
+      <w:pPr>
+        <w:pStyle w:val="Corpsdetexte"/>
+      </w:pPr>
+    </w:p>
+    <w:p>
+      <w:pPr>
+        <w:pStyle w:val="Corpsdetexte"/>
+      </w:pPr>
+    </w:p>
+    <w:p>
+      <w:pPr>
+        <w:pStyle w:val="Corpsdetexte"/>
+      </w:pPr>
+      <w:r>
+        <w:lastRenderedPageBreak/>
+        <w:t xml:space="preserve">La conformité doit s’assurer de l’exhaustivité, la conformité est chargée de l’entrée en relation </w:t>
+      </w:r>
+    </w:p>
+    <w:p>
+      <w:pPr>
+        <w:pStyle w:val="Corpsdetexte"/>
+      </w:pPr>
+      <w:r>
+        <w:t>C’est le gestionnaire qui charge les dossiers</w:t>
+      </w:r>
+    </w:p>
+    <w:p>
+      <w:pPr>
+        <w:pStyle w:val="Corpsdetexte"/>
+      </w:pPr>
+    </w:p>
+    <w:p>
+      <w:pPr>
+        <w:pStyle w:val="Corpsdetexte"/>
+      </w:pPr>
+      <w:r>
+        <w:t>FONCTIONNALITÉ</w:t>
+      </w:r>
+    </w:p>
+    <w:p>
+      <w:pPr>
+        <w:pStyle w:val="Corpsdetexte"/>
+      </w:pPr>
+      <w:r>
+        <w:t xml:space="preserve">DA= possibilité de transférer le dossier </w:t>
+      </w:r>
+    </w:p>
+    <w:p>
+      <w:pPr>
+        <w:pStyle w:val="Corpsdetexte"/>
+      </w:pPr>
+      <w:r>
+        <w:t>Gestion des PPE (la direction générale si pas disponible, possibilité de déléguer les pouvoirs)</w:t>
+      </w:r>
+    </w:p>
+    <w:p>
+      <w:pPr>
+        <w:pStyle w:val="Corpsdetexte"/>
+      </w:pPr>
+      <w:r>
+        <w:t xml:space="preserve">GESTION DES STATUTS </w:t>
+      </w:r>
+      <w:r>
+        <w:t>prévoir des modifications pour les statuts des entreprises / particuliers.</w:t>
+      </w:r>
+    </w:p>
+    <w:p>
+      <w:pPr>
+        <w:pStyle w:val="Corpsdetexte"/>
+      </w:pPr>
+      <w:r>
+        <w:t>Propagation des restrictions au déblocage au niveaux des produits</w:t>
+      </w:r>
+    </w:p>
+    <w:p>
+      <w:pPr>
+        <w:pStyle w:val="Corpsdetexte"/>
+      </w:pPr>
+      <w:r>
+        <w:t>La possibilité de créer une personne dans INTRA</w:t>
+      </w:r>
+    </w:p>
+    <w:p>
+      <w:pPr>
+        <w:pStyle w:val="Corpsdetexte"/>
+      </w:pPr>
+      <w:r>
+        <w:t>Les Tiers</w:t>
+      </w:r>
+    </w:p>
+    <w:p>
+      <w:pPr>
+        <w:pStyle w:val="Corpsdetexte"/>
+      </w:pPr>
+      <w:r>
+        <w:t xml:space="preserve">Liste des comptes non </w:t>
+      </w:r>
+      <w:proofErr w:type="gramStart"/>
+      <w:r>
+        <w:t>conformes(</w:t>
+      </w:r>
+      <w:proofErr w:type="gramEnd"/>
+      <w:r>
+        <w:t>par semaine)</w:t>
+      </w:r>
     </w:p>
     <w:sectPr>
       <w:pgSz w:w="12240" w:h="15840"/>
@@ -3785,7 +3941,7 @@
 </file>
 
 <file path=word/endnotes.xml><?xml version="1.0" encoding="utf-8"?>
-<w:endnotes xmlns:wpc="http://schemas.microsoft.com/office/word/2010/wordprocessingCanvas" xmlns:cx="http://schemas.microsoft.com/office/drawing/2014/chartex" xmlns:cx1="http://schemas.microsoft.com/office/drawing/2015/9/8/chartex" xmlns:cx2="http://schemas.microsoft.com/office/drawing/2015/10/21/chartex" xmlns:cx3="http://schemas.microsoft.com/office/drawing/2016/5/9/chartex" xmlns:cx4="http://schemas.microsoft.com/office/drawing/2016/5/10/chartex" xmlns:cx5="http://schemas.microsoft.com/office/drawing/2016/5/11/chartex" xmlns:cx6="http://schemas.microsoft.com/office/drawing/2016/5/12/chartex" xmlns:cx7="http://schemas.microsoft.com/office/drawing/2016/5/13/chartex" xmlns:cx8="http://schemas.microsoft.com/office/drawing/2016/5/14/chartex" xmlns:mc="http://schemas.openxmlformats.org/markup-compatibility/2006" xmlns:aink="http://schemas.microsoft.com/office/drawing/2016/ink" xmlns:am3d="http://schemas.microsoft.com/office/drawing/2017/model3d" xmlns:o="urn:schemas-microsoft-com:office:office" xmlns:oel="http://schemas.microsoft.com/office/2019/extlst" xmlns:r="http://schemas.openxmlformats.org/officeDocument/2006/relationships" xmlns:m="http://schemas.openxmlformats.org/officeDocument/2006/math" xmlns:v="urn:schemas-microsoft-com:vml" xmlns:wp14="http://schemas.microsoft.com/office/word/2010/wordprocessingDrawing" xmlns:wp="http://schemas.openxmlformats.org/drawingml/2006/wordprocessingDrawing" xmlns:w10="urn:schemas-microsoft-com:office:word" xmlns:w="http://schemas.openxmlformats.org/wordprocessingml/2006/main" xmlns:w14="http://schemas.microsoft.com/office/word/2010/wordml" xmlns:w15="http://schemas.microsoft.com/office/word/2012/wordml" xmlns:w16cex="http://schemas.microsoft.com/office/word/2018/wordml/cex" xmlns:w16cid="http://schemas.microsoft.com/office/word/2016/wordml/cid" xmlns:w16="http://schemas.microsoft.com/office/word/2018/wordml" xmlns:w16du="http://schemas.microsoft.com/office/word/2023/wordml/word16du" xmlns:w16sdtdh="http://schemas.microsoft.com/office/word/2020/wordml/sdtdatahash" xmlns:w16se="http://schemas.microsoft.com/office/word/2015/wordml/symex" xmlns:wpg="http://schemas.microsoft.com/office/word/2010/wordprocessingGroup" xmlns:wpi="http://schemas.microsoft.com/office/word/2010/wordprocessingInk" xmlns:wne="http://schemas.microsoft.com/office/word/2006/wordml" xmlns:wps="http://schemas.microsoft.com/office/word/2010/wordprocessingShape" mc:Ignorable="w14 w15 w16se w16cid w16 w16cex w16sdtdh w16du wp14">
+<w:endnotes xmlns:wpc="http://schemas.microsoft.com/office/word/2010/wordprocessingCanvas" xmlns:cx="http://schemas.microsoft.com/office/drawing/2014/chartex" xmlns:cx1="http://schemas.microsoft.com/office/drawing/2015/9/8/chartex" xmlns:cx2="http://schemas.microsoft.com/office/drawing/2015/10/21/chartex" xmlns:cx3="http://schemas.microsoft.com/office/drawing/2016/5/9/chartex" xmlns:cx4="http://schemas.microsoft.com/office/drawing/2016/5/10/chartex" xmlns:cx5="http://schemas.microsoft.com/office/drawing/2016/5/11/chartex" xmlns:cx6="http://schemas.microsoft.com/office/drawing/2016/5/12/chartex" xmlns:cx7="http://schemas.microsoft.com/office/drawing/2016/5/13/chartex" xmlns:cx8="http://schemas.microsoft.com/office/drawing/2016/5/14/chartex" xmlns:mc="http://schemas.openxmlformats.org/markup-compatibility/2006" xmlns:aink="http://schemas.microsoft.com/office/drawing/2016/ink" xmlns:am3d="http://schemas.microsoft.com/office/drawing/2017/model3d" xmlns:o="urn:schemas-microsoft-com:office:office" xmlns:oel="http://schemas.microsoft.com/office/2019/extlst" xmlns:r="http://schemas.openxmlformats.org/officeDocument/2006/relationships" xmlns:m="http://schemas.openxmlformats.org/officeDocument/2006/math" xmlns:v="urn:schemas-microsoft-com:vml" xmlns:wp14="http://schemas.microsoft.com/office/word/2010/wordprocessingDrawing" xmlns:wp="http://schemas.openxmlformats.org/drawingml/2006/wordprocessingDrawing" xmlns:w10="urn:schemas-microsoft-com:office:word" xmlns:w="http://schemas.openxmlformats.org/wordprocessingml/2006/main" xmlns:w14="http://schemas.microsoft.com/office/word/2010/wordml" xmlns:w15="http://schemas.microsoft.com/office/word/2012/wordml" xmlns:w16cex="http://schemas.microsoft.com/office/word/2018/wordml/cex" xmlns:w16cid="http://schemas.microsoft.com/office/word/2016/wordml/cid" xmlns:w16="http://schemas.microsoft.com/office/word/2018/wordml" xmlns:w16du="http://schemas.microsoft.com/office/word/2023/wordml/word16du" xmlns:w16sdtdh="http://schemas.microsoft.com/office/word/2020/wordml/sdtdatahash" xmlns:w16sdtfl="http://schemas.microsoft.com/office/word/2024/wordml/sdtformatlock" xmlns:w16se="http://schemas.microsoft.com/office/word/2015/wordml/symex" xmlns:wpg="http://schemas.microsoft.com/office/word/2010/wordprocessingGroup" xmlns:wpi="http://schemas.microsoft.com/office/word/2010/wordprocessingInk" xmlns:wne="http://schemas.microsoft.com/office/word/2006/wordml" xmlns:wps="http://schemas.microsoft.com/office/word/2010/wordprocessingShape" mc:Ignorable="w14 w15 w16se w16cid w16 w16cex w16sdtdh w16sdtfl w16du wp14">
   <w:endnote w:type="separator" w:id="-1">
     <w:p>
       <w:pPr>
@@ -3810,7 +3966,7 @@
 </file>
 
 <file path=word/footnotes.xml><?xml version="1.0" encoding="utf-8"?>
-<w:footnotes xmlns:wpc="http://schemas.microsoft.com/office/word/2010/wordprocessingCanvas" xmlns:cx="http://schemas.microsoft.com/office/drawing/2014/chartex" xmlns:cx1="http://schemas.microsoft.com/office/drawing/2015/9/8/chartex" xmlns:cx2="http://schemas.microsoft.com/office/drawing/2015/10/21/chartex" xmlns:cx3="http://schemas.microsoft.com/office/drawing/2016/5/9/chartex" xmlns:cx4="http://schemas.microsoft.com/office/drawing/2016/5/10/chartex" xmlns:cx5="http://schemas.microsoft.com/office/drawing/2016/5/11/chartex" xmlns:cx6="http://schemas.microsoft.com/office/drawing/2016/5/12/chartex" xmlns:cx7="http://schemas.microsoft.com/office/drawing/2016/5/13/chartex" xmlns:cx8="http://schemas.microsoft.com/office/drawing/2016/5/14/chartex" xmlns:mc="http://schemas.openxmlformats.org/markup-compatibility/2006" xmlns:aink="http://schemas.microsoft.com/office/drawing/2016/ink" xmlns:am3d="http://schemas.microsoft.com/office/drawing/2017/model3d" xmlns:o="urn:schemas-microsoft-com:office:office" xmlns:oel="http://schemas.microsoft.com/office/2019/extlst" xmlns:r="http://schemas.openxmlformats.org/officeDocument/2006/relationships" xmlns:m="http://schemas.openxmlformats.org/officeDocument/2006/math" xmlns:v="urn:schemas-microsoft-com:vml" xmlns:wp14="http://schemas.microsoft.com/office/word/2010/wordprocessingDrawing" xmlns:wp="http://schemas.openxmlformats.org/drawingml/2006/wordprocessingDrawing" xmlns:w10="urn:schemas-microsoft-com:office:word" xmlns:w="http://schemas.openxmlformats.org/wordprocessingml/2006/main" xmlns:w14="http://schemas.microsoft.com/office/word/2010/wordml" xmlns:w15="http://schemas.microsoft.com/office/word/2012/wordml" xmlns:w16cex="http://schemas.microsoft.com/office/word/2018/wordml/cex" xmlns:w16cid="http://schemas.microsoft.com/office/word/2016/wordml/cid" xmlns:w16="http://schemas.microsoft.com/office/word/2018/wordml" xmlns:w16du="http://schemas.microsoft.com/office/word/2023/wordml/word16du" xmlns:w16sdtdh="http://schemas.microsoft.com/office/word/2020/wordml/sdtdatahash" xmlns:w16se="http://schemas.microsoft.com/office/word/2015/wordml/symex" xmlns:wpg="http://schemas.microsoft.com/office/word/2010/wordprocessingGroup" xmlns:wpi="http://schemas.microsoft.com/office/word/2010/wordprocessingInk" xmlns:wne="http://schemas.microsoft.com/office/word/2006/wordml" xmlns:wps="http://schemas.microsoft.com/office/word/2010/wordprocessingShape" mc:Ignorable="w14 w15 w16se w16cid w16 w16cex w16sdtdh w16du wp14">
+<w:footnotes xmlns:wpc="http://schemas.microsoft.com/office/word/2010/wordprocessingCanvas" xmlns:cx="http://schemas.microsoft.com/office/drawing/2014/chartex" xmlns:cx1="http://schemas.microsoft.com/office/drawing/2015/9/8/chartex" xmlns:cx2="http://schemas.microsoft.com/office/drawing/2015/10/21/chartex" xmlns:cx3="http://schemas.microsoft.com/office/drawing/2016/5/9/chartex" xmlns:cx4="http://schemas.microsoft.com/office/drawing/2016/5/10/chartex" xmlns:cx5="http://schemas.microsoft.com/office/drawing/2016/5/11/chartex" xmlns:cx6="http://schemas.microsoft.com/office/drawing/2016/5/12/chartex" xmlns:cx7="http://schemas.microsoft.com/office/drawing/2016/5/13/chartex" xmlns:cx8="http://schemas.microsoft.com/office/drawing/2016/5/14/chartex" xmlns:mc="http://schemas.openxmlformats.org/markup-compatibility/2006" xmlns:aink="http://schemas.microsoft.com/office/drawing/2016/ink" xmlns:am3d="http://schemas.microsoft.com/office/drawing/2017/model3d" xmlns:o="urn:schemas-microsoft-com:office:office" xmlns:oel="http://schemas.microsoft.com/office/2019/extlst" xmlns:r="http://schemas.openxmlformats.org/officeDocument/2006/relationships" xmlns:m="http://schemas.openxmlformats.org/officeDocument/2006/math" xmlns:v="urn:schemas-microsoft-com:vml" xmlns:wp14="http://schemas.microsoft.com/office/word/2010/wordprocessingDrawing" xmlns:wp="http://schemas.openxmlformats.org/drawingml/2006/wordprocessingDrawing" xmlns:w10="urn:schemas-microsoft-com:office:word" xmlns:w="http://schemas.openxmlformats.org/wordprocessingml/2006/main" xmlns:w14="http://schemas.microsoft.com/office/word/2010/wordml" xmlns:w15="http://schemas.microsoft.com/office/word/2012/wordml" xmlns:w16cex="http://schemas.microsoft.com/office/word/2018/wordml/cex" xmlns:w16cid="http://schemas.microsoft.com/office/word/2016/wordml/cid" xmlns:w16="http://schemas.microsoft.com/office/word/2018/wordml" xmlns:w16du="http://schemas.microsoft.com/office/word/2023/wordml/word16du" xmlns:w16sdtdh="http://schemas.microsoft.com/office/word/2020/wordml/sdtdatahash" xmlns:w16sdtfl="http://schemas.microsoft.com/office/word/2024/wordml/sdtformatlock" xmlns:w16se="http://schemas.microsoft.com/office/word/2015/wordml/symex" xmlns:wpg="http://schemas.microsoft.com/office/word/2010/wordprocessingGroup" xmlns:wpi="http://schemas.microsoft.com/office/word/2010/wordprocessingInk" xmlns:wne="http://schemas.microsoft.com/office/word/2006/wordml" xmlns:wps="http://schemas.microsoft.com/office/word/2010/wordprocessingShape" mc:Ignorable="w14 w15 w16se w16cid w16 w16cex w16sdtdh w16sdtfl w16du wp14">
   <w:footnote w:type="separator" w:id="-1">
     <w:p>
       <w:r>
@@ -3829,7 +3985,7 @@
 </file>
 
 <file path=word/numbering.xml><?xml version="1.0" encoding="utf-8"?>
-<w:numbering xmlns:wpc="http://schemas.microsoft.com/office/word/2010/wordprocessingCanvas" xmlns:cx="http://schemas.microsoft.com/office/drawing/2014/chartex" xmlns:cx1="http://schemas.microsoft.com/office/drawing/2015/9/8/chartex" xmlns:cx2="http://schemas.microsoft.com/office/drawing/2015/10/21/chartex" xmlns:cx3="http://schemas.microsoft.com/office/drawing/2016/5/9/chartex" xmlns:cx4="http://schemas.microsoft.com/office/drawing/2016/5/10/chartex" xmlns:cx5="http://schemas.microsoft.com/office/drawing/2016/5/11/chartex" xmlns:cx6="http://schemas.microsoft.com/office/drawing/2016/5/12/chartex" xmlns:cx7="http://schemas.microsoft.com/office/drawing/2016/5/13/chartex" xmlns:cx8="http://schemas.microsoft.com/office/drawing/2016/5/14/chartex" xmlns:mc="http://schemas.openxmlformats.org/markup-compatibility/2006" xmlns:aink="http://schemas.microsoft.com/office/drawing/2016/ink" xmlns:am3d="http://schemas.microsoft.com/office/drawing/2017/model3d" xmlns:o="urn:schemas-microsoft-com:office:office" xmlns:oel="http://schemas.microsoft.com/office/2019/extlst" xmlns:r="http://schemas.openxmlformats.org/officeDocument/2006/relationships" xmlns:m="http://schemas.openxmlformats.org/officeDocument/2006/math" xmlns:v="urn:schemas-microsoft-com:vml" xmlns:wp14="http://schemas.microsoft.com/office/word/2010/wordprocessingDrawing" xmlns:wp="http://schemas.openxmlformats.org/drawingml/2006/wordprocessingDrawing" xmlns:w10="urn:schemas-microsoft-com:office:word" xmlns:w="http://schemas.openxmlformats.org/wordprocessingml/2006/main" xmlns:w14="http://schemas.microsoft.com/office/word/2010/wordml" xmlns:w15="http://schemas.microsoft.com/office/word/2012/wordml" xmlns:w16cex="http://schemas.microsoft.com/office/word/2018/wordml/cex" xmlns:w16cid="http://schemas.microsoft.com/office/word/2016/wordml/cid" xmlns:w16="http://schemas.microsoft.com/office/word/2018/wordml" xmlns:w16du="http://schemas.microsoft.com/office/word/2023/wordml/word16du" xmlns:w16sdtdh="http://schemas.microsoft.com/office/word/2020/wordml/sdtdatahash" xmlns:w16se="http://schemas.microsoft.com/office/word/2015/wordml/symex" xmlns:wpg="http://schemas.microsoft.com/office/word/2010/wordprocessingGroup" xmlns:wpi="http://schemas.microsoft.com/office/word/2010/wordprocessingInk" xmlns:wne="http://schemas.microsoft.com/office/word/2006/wordml" xmlns:wps="http://schemas.microsoft.com/office/word/2010/wordprocessingShape" mc:Ignorable="w14 w15 w16se w16cid w16 w16cex w16sdtdh w16du wp14">
+<w:numbering xmlns:wpc="http://schemas.microsoft.com/office/word/2010/wordprocessingCanvas" xmlns:cx="http://schemas.microsoft.com/office/drawing/2014/chartex" xmlns:cx1="http://schemas.microsoft.com/office/drawing/2015/9/8/chartex" xmlns:cx2="http://schemas.microsoft.com/office/drawing/2015/10/21/chartex" xmlns:cx3="http://schemas.microsoft.com/office/drawing/2016/5/9/chartex" xmlns:cx4="http://schemas.microsoft.com/office/drawing/2016/5/10/chartex" xmlns:cx5="http://schemas.microsoft.com/office/drawing/2016/5/11/chartex" xmlns:cx6="http://schemas.microsoft.com/office/drawing/2016/5/12/chartex" xmlns:cx7="http://schemas.microsoft.com/office/drawing/2016/5/13/chartex" xmlns:cx8="http://schemas.microsoft.com/office/drawing/2016/5/14/chartex" xmlns:mc="http://schemas.openxmlformats.org/markup-compatibility/2006" xmlns:aink="http://schemas.microsoft.com/office/drawing/2016/ink" xmlns:am3d="http://schemas.microsoft.com/office/drawing/2017/model3d" xmlns:o="urn:schemas-microsoft-com:office:office" xmlns:oel="http://schemas.microsoft.com/office/2019/extlst" xmlns:r="http://schemas.openxmlformats.org/officeDocument/2006/relationships" xmlns:m="http://schemas.openxmlformats.org/officeDocument/2006/math" xmlns:v="urn:schemas-microsoft-com:vml" xmlns:wp14="http://schemas.microsoft.com/office/word/2010/wordprocessingDrawing" xmlns:wp="http://schemas.openxmlformats.org/drawingml/2006/wordprocessingDrawing" xmlns:w10="urn:schemas-microsoft-com:office:word" xmlns:w="http://schemas.openxmlformats.org/wordprocessingml/2006/main" xmlns:w14="http://schemas.microsoft.com/office/word/2010/wordml" xmlns:w15="http://schemas.microsoft.com/office/word/2012/wordml" xmlns:w16cex="http://schemas.microsoft.com/office/word/2018/wordml/cex" xmlns:w16cid="http://schemas.microsoft.com/office/word/2016/wordml/cid" xmlns:w16="http://schemas.microsoft.com/office/word/2018/wordml" xmlns:w16du="http://schemas.microsoft.com/office/word/2023/wordml/word16du" xmlns:w16sdtdh="http://schemas.microsoft.com/office/word/2020/wordml/sdtdatahash" xmlns:w16sdtfl="http://schemas.microsoft.com/office/word/2024/wordml/sdtformatlock" xmlns:w16se="http://schemas.microsoft.com/office/word/2015/wordml/symex" xmlns:wpg="http://schemas.microsoft.com/office/word/2010/wordprocessingGroup" xmlns:wpi="http://schemas.microsoft.com/office/word/2010/wordprocessingInk" xmlns:wne="http://schemas.microsoft.com/office/word/2006/wordml" xmlns:wps="http://schemas.microsoft.com/office/word/2010/wordprocessingShape" mc:Ignorable="w14 w15 w16se w16cid w16 w16cex w16sdtdh w16sdtfl w16du wp14">
   <w:abstractNum w:abstractNumId="0" w15:restartNumberingAfterBreak="0">
     <w:nsid w:val="0000A990"/>
     <w:multiLevelType w:val="multilevel"/>
@@ -4248,7 +4404,7 @@
 </file>
 
 <file path=word/styles.xml><?xml version="1.0" encoding="utf-8"?>
-<w:styles xmlns:mc="http://schemas.openxmlformats.org/markup-compatibility/2006" xmlns:r="http://schemas.openxmlformats.org/officeDocument/2006/relationships" xmlns:w="http://schemas.openxmlformats.org/wordprocessingml/2006/main" xmlns:w14="http://schemas.microsoft.com/office/word/2010/wordml" xmlns:w15="http://schemas.microsoft.com/office/word/2012/wordml" xmlns:w16cex="http://schemas.microsoft.com/office/word/2018/wordml/cex" xmlns:w16cid="http://schemas.microsoft.com/office/word/2016/wordml/cid" xmlns:w16="http://schemas.microsoft.com/office/word/2018/wordml" xmlns:w16du="http://schemas.microsoft.com/office/word/2023/wordml/word16du" xmlns:w16sdtdh="http://schemas.microsoft.com/office/word/2020/wordml/sdtdatahash" xmlns:w16se="http://schemas.microsoft.com/office/word/2015/wordml/symex" mc:Ignorable="w14 w15 w16se w16cid w16 w16cex w16sdtdh w16du">
+<w:styles xmlns:mc="http://schemas.openxmlformats.org/markup-compatibility/2006" xmlns:r="http://schemas.openxmlformats.org/officeDocument/2006/relationships" xmlns:w="http://schemas.openxmlformats.org/wordprocessingml/2006/main" xmlns:w14="http://schemas.microsoft.com/office/word/2010/wordml" xmlns:w15="http://schemas.microsoft.com/office/word/2012/wordml" xmlns:w16cex="http://schemas.microsoft.com/office/word/2018/wordml/cex" xmlns:w16cid="http://schemas.microsoft.com/office/word/2016/wordml/cid" xmlns:w16="http://schemas.microsoft.com/office/word/2018/wordml" xmlns:w16du="http://schemas.microsoft.com/office/word/2023/wordml/word16du" xmlns:w16sdtdh="http://schemas.microsoft.com/office/word/2020/wordml/sdtdatahash" xmlns:w16sdtfl="http://schemas.microsoft.com/office/word/2024/wordml/sdtformatlock" xmlns:w16se="http://schemas.microsoft.com/office/word/2015/wordml/symex" mc:Ignorable="w14 w15 w16se w16cid w16 w16cex w16sdtdh w16sdtfl w16du">
   <w:docDefaults>
     <w:rPrDefault>
       <w:rPr>
@@ -4692,6 +4848,7 @@
   <w:style w:type="character" w:default="1" w:styleId="Policepardfaut">
     <w:name w:val="Default Paragraph Font"/>
     <w:uiPriority w:val="1"/>
+    <w:semiHidden/>
     <w:unhideWhenUsed/>
   </w:style>
   <w:style w:type="table" w:default="1" w:styleId="TableauNormal">
@@ -5582,7 +5739,7 @@
 </file>
 
 <file path=customXml/itemProps1.xml><?xml version="1.0" encoding="utf-8"?>
-<ds:datastoreItem xmlns:ds="http://schemas.openxmlformats.org/officeDocument/2006/customXml" ds:itemID="{59EEF34F-9A39-5B41-AE8F-53E6FD67C783}">
+<ds:datastoreItem xmlns:ds="http://schemas.openxmlformats.org/officeDocument/2006/customXml" ds:itemID="{365568CE-1824-6D46-9D15-41C3537DE23E}">
   <ds:schemaRefs>
     <ds:schemaRef ds:uri="http://schemas.openxmlformats.org/officeDocument/2006/bibliography"/>
   </ds:schemaRefs>

</xml_diff>